<commit_message>
Mejora notaciones e inidividual report actualizado
</commit_message>
<xml_diff>
--- a/reports/Student #3/IndividualReport - felsolagu - Student 3.docx
+++ b/reports/Student #3/IndividualReport - felsolagu - Student 3.docx
@@ -1,6 +1,6 @@
 
 <file path=word/document.xml><?xml version="1.0" encoding="utf-8"?>
-<w:document xmlns:wpc="http://schemas.microsoft.com/office/word/2010/wordprocessingCanvas" xmlns:cx="http://schemas.microsoft.com/office/drawing/2014/chartex" xmlns:cx1="http://schemas.microsoft.com/office/drawing/2015/9/8/chartex" xmlns:cx2="http://schemas.microsoft.com/office/drawing/2015/10/21/chartex" xmlns:cx3="http://schemas.microsoft.com/office/drawing/2016/5/9/chartex" xmlns:cx4="http://schemas.microsoft.com/office/drawing/2016/5/10/chartex" xmlns:cx5="http://schemas.microsoft.com/office/drawing/2016/5/11/chartex" xmlns:cx6="http://schemas.microsoft.com/office/drawing/2016/5/12/chartex" xmlns:cx7="http://schemas.microsoft.com/office/drawing/2016/5/13/chartex" xmlns:cx8="http://schemas.microsoft.com/office/drawing/2016/5/14/chartex" xmlns:mc="http://schemas.openxmlformats.org/markup-compatibility/2006" xmlns:aink="http://schemas.microsoft.com/office/drawing/2016/ink" xmlns:am3d="http://schemas.microsoft.com/office/drawing/2017/model3d" xmlns:o="urn:schemas-microsoft-com:office:office" xmlns:oel="http://schemas.microsoft.com/office/2019/extlst" xmlns:r="http://schemas.openxmlformats.org/officeDocument/2006/relationships" xmlns:m="http://schemas.openxmlformats.org/officeDocument/2006/math" xmlns:v="urn:schemas-microsoft-com:vml" xmlns:wp14="http://schemas.microsoft.com/office/word/2010/wordprocessingDrawing" xmlns:wp="http://schemas.openxmlformats.org/drawingml/2006/wordprocessingDrawing" xmlns:w10="urn:schemas-microsoft-com:office:word" xmlns:w="http://schemas.openxmlformats.org/wordprocessingml/2006/main" xmlns:w14="http://schemas.microsoft.com/office/word/2010/wordml" xmlns:w15="http://schemas.microsoft.com/office/word/2012/wordml" xmlns:w16cex="http://schemas.microsoft.com/office/word/2018/wordml/cex" xmlns:w16cid="http://schemas.microsoft.com/office/word/2016/wordml/cid" xmlns:w16="http://schemas.microsoft.com/office/word/2018/wordml" xmlns:w16sdtdh="http://schemas.microsoft.com/office/word/2020/wordml/sdtdatahash" xmlns:w16se="http://schemas.microsoft.com/office/word/2015/wordml/symex" xmlns:wpg="http://schemas.microsoft.com/office/word/2010/wordprocessingGroup" xmlns:wpi="http://schemas.microsoft.com/office/word/2010/wordprocessingInk" xmlns:wne="http://schemas.microsoft.com/office/word/2006/wordml" xmlns:wps="http://schemas.microsoft.com/office/word/2010/wordprocessingShape" mc:Ignorable="w14 w15 w16se w16cid w16 w16cex w16sdtdh wp14">
+<w:document xmlns:wpc="http://schemas.microsoft.com/office/word/2010/wordprocessingCanvas" xmlns:mc="http://schemas.openxmlformats.org/markup-compatibility/2006" xmlns:o="urn:schemas-microsoft-com:office:office" xmlns:r="http://schemas.openxmlformats.org/officeDocument/2006/relationships" xmlns:m="http://schemas.openxmlformats.org/officeDocument/2006/math" xmlns:v="urn:schemas-microsoft-com:vml" xmlns:wp14="http://schemas.microsoft.com/office/word/2010/wordprocessingDrawing" xmlns:wp="http://schemas.openxmlformats.org/drawingml/2006/wordprocessingDrawing" xmlns:w10="urn:schemas-microsoft-com:office:word" xmlns:w="http://schemas.openxmlformats.org/wordprocessingml/2006/main" xmlns:w14="http://schemas.microsoft.com/office/word/2010/wordml" xmlns:w15="http://schemas.microsoft.com/office/word/2012/wordml" xmlns:wpg="http://schemas.microsoft.com/office/word/2010/wordprocessingGroup" xmlns:wpi="http://schemas.microsoft.com/office/word/2010/wordprocessingInk" xmlns:wne="http://schemas.microsoft.com/office/word/2006/wordml" xmlns:wps="http://schemas.microsoft.com/office/word/2010/wordprocessingShape" mc:Ignorable="w14 w15 wp14">
   <w:body>
     <w:p>
       <w:pPr>
@@ -103,24 +103,13 @@
                 <w15:appearance w15:val="hidden"/>
                 <w:text/>
               </w:sdtPr>
+              <w:sdtEndPr/>
               <w:sdtContent>
                 <w:r>
                   <w:rPr>
                     <w:rFonts w:asciiTheme="majorHAnsi" w:hAnsiTheme="majorHAnsi" w:cstheme="majorHAnsi"/>
                   </w:rPr>
-                  <w:t xml:space="preserve"> C</w:t>
-                </w:r>
-                <w:r>
-                  <w:rPr>
-                    <w:rFonts w:asciiTheme="majorHAnsi" w:hAnsiTheme="majorHAnsi" w:cstheme="majorHAnsi"/>
-                  </w:rPr>
-                  <w:t>1.018</w:t>
-                </w:r>
-                <w:r>
-                  <w:rPr>
-                    <w:rFonts w:asciiTheme="majorHAnsi" w:hAnsiTheme="majorHAnsi" w:cstheme="majorHAnsi"/>
-                  </w:rPr>
-                  <w:t xml:space="preserve">  </w:t>
+                  <w:t>C1.018, G2</w:t>
                 </w:r>
               </w:sdtContent>
             </w:sdt>
@@ -180,6 +169,7 @@
                 <w15:appearance w15:val="hidden"/>
                 <w:text/>
               </w:sdtPr>
+              <w:sdtEndPr/>
               <w:sdtContent>
                 <w:r>
                   <w:rPr>
@@ -192,12 +182,6 @@
                     <w:rFonts w:asciiTheme="majorHAnsi" w:hAnsiTheme="majorHAnsi" w:cstheme="majorHAnsi"/>
                   </w:rPr>
                   <w:t>https://github.com/davidg43/DPII-23-24</w:t>
-                </w:r>
-                <w:r>
-                  <w:rPr>
-                    <w:rFonts w:asciiTheme="majorHAnsi" w:hAnsiTheme="majorHAnsi" w:cstheme="majorHAnsi"/>
-                  </w:rPr>
-                  <w:t xml:space="preserve">  </w:t>
                 </w:r>
               </w:sdtContent>
             </w:sdt>
@@ -274,6 +258,7 @@
                 <w15:appearance w15:val="hidden"/>
                 <w:text/>
               </w:sdtPr>
+              <w:sdtEndPr/>
               <w:sdtContent>
                 <w:r>
                   <w:rPr>
@@ -334,6 +319,7 @@
                 <w15:appearance w15:val="hidden"/>
                 <w:text/>
               </w:sdtPr>
+              <w:sdtEndPr/>
               <w:sdtContent>
                 <w:r>
                   <w:rPr>
@@ -341,17 +327,19 @@
                   </w:rPr>
                   <w:t xml:space="preserve"> </w:t>
                 </w:r>
+                <w:proofErr w:type="spellStart"/>
                 <w:r>
                   <w:rPr>
                     <w:rFonts w:asciiTheme="majorHAnsi" w:hAnsiTheme="majorHAnsi" w:cstheme="majorHAnsi"/>
                   </w:rPr>
                   <w:t>felsolagu</w:t>
                 </w:r>
+                <w:proofErr w:type="spellEnd"/>
                 <w:r>
                   <w:rPr>
                     <w:rFonts w:asciiTheme="majorHAnsi" w:hAnsiTheme="majorHAnsi" w:cstheme="majorHAnsi"/>
                   </w:rPr>
-                  <w:t xml:space="preserve">  </w:t>
+                  <w:t xml:space="preserve"> </w:t>
                 </w:r>
               </w:sdtContent>
             </w:sdt>
@@ -398,18 +386,27 @@
                 <w15:appearance w15:val="hidden"/>
                 <w:text/>
               </w:sdtPr>
+              <w:sdtEndPr/>
               <w:sdtContent>
                 <w:r>
                   <w:rPr>
                     <w:rFonts w:asciiTheme="majorHAnsi" w:hAnsiTheme="majorHAnsi" w:cstheme="majorHAnsi"/>
                   </w:rPr>
-                  <w:t xml:space="preserve"> </w:t>
+                  <w:t xml:space="preserve"> Solis </w:t>
                 </w:r>
+                <w:proofErr w:type="spellStart"/>
                 <w:r>
                   <w:rPr>
                     <w:rFonts w:asciiTheme="majorHAnsi" w:hAnsiTheme="majorHAnsi" w:cstheme="majorHAnsi"/>
                   </w:rPr>
-                  <w:t>Solis Agudo, Felipe</w:t>
+                  <w:t>Agudo</w:t>
+                </w:r>
+                <w:proofErr w:type="spellEnd"/>
+                <w:r>
+                  <w:rPr>
+                    <w:rFonts w:asciiTheme="majorHAnsi" w:hAnsiTheme="majorHAnsi" w:cstheme="majorHAnsi"/>
+                  </w:rPr>
+                  <w:t>, Felipe</w:t>
                 </w:r>
                 <w:r>
                   <w:rPr>
@@ -461,24 +458,13 @@
                 </w:placeholder>
                 <w:text/>
               </w:sdtPr>
+              <w:sdtEndPr/>
               <w:sdtContent>
                 <w:r>
                   <w:rPr>
                     <w:rFonts w:asciiTheme="majorHAnsi" w:hAnsiTheme="majorHAnsi" w:cstheme="majorHAnsi"/>
                   </w:rPr>
-                  <w:t xml:space="preserve"> </w:t>
-                </w:r>
-                <w:r>
-                  <w:rPr>
-                    <w:rFonts w:asciiTheme="majorHAnsi" w:hAnsiTheme="majorHAnsi" w:cstheme="majorHAnsi"/>
-                  </w:rPr>
-                  <w:t xml:space="preserve">Developer, </w:t>
-                </w:r>
-                <w:r>
-                  <w:rPr>
-                    <w:rFonts w:asciiTheme="majorHAnsi" w:hAnsiTheme="majorHAnsi" w:cstheme="majorHAnsi"/>
-                  </w:rPr>
-                  <w:t>Analyst</w:t>
+                  <w:t xml:space="preserve"> Developer</w:t>
                 </w:r>
                 <w:r>
                   <w:rPr>
@@ -550,6 +536,7 @@
                 <w15:appearance w15:val="hidden"/>
                 <w:text/>
               </w:sdtPr>
+              <w:sdtEndPr/>
               <w:sdtContent>
                 <w:r>
                   <w:rPr>
@@ -557,11 +544,19 @@
                   </w:rPr>
                   <w:t xml:space="preserve"> </w:t>
                 </w:r>
+                <w:proofErr w:type="spellStart"/>
                 <w:r>
                   <w:rPr>
                     <w:rFonts w:asciiTheme="majorHAnsi" w:hAnsiTheme="majorHAnsi" w:cstheme="majorHAnsi"/>
                   </w:rPr>
-                  <w:t xml:space="preserve">Sevilla February 12, 2024 </w:t>
+                  <w:t>Sevilla</w:t>
+                </w:r>
+                <w:proofErr w:type="spellEnd"/>
+                <w:r>
+                  <w:rPr>
+                    <w:rFonts w:asciiTheme="majorHAnsi" w:hAnsiTheme="majorHAnsi" w:cstheme="majorHAnsi"/>
+                  </w:rPr>
+                  <w:t>, February 12</w:t>
                 </w:r>
                 <w:r>
                   <w:rPr>
@@ -815,6 +810,7 @@
           <w15:appearance w15:val="hidden"/>
           <w:text/>
         </w:sdtPr>
+        <w:sdtEndPr/>
         <w:sdtContent>
           <w:r>
             <w:rPr>
@@ -1187,12 +1183,19 @@
           <w15:appearance w15:val="hidden"/>
           <w:text/>
         </w:sdtPr>
+        <w:sdtEndPr/>
         <w:sdtContent>
           <w:r>
             <w:rPr>
               <w:rFonts w:asciiTheme="majorHAnsi" w:hAnsiTheme="majorHAnsi" w:cstheme="majorHAnsi"/>
             </w:rPr>
-            <w:t xml:space="preserve">    </w:t>
+            <w:t xml:space="preserve">  X </w:t>
+          </w:r>
+          <w:r>
+            <w:rPr>
+              <w:rFonts w:asciiTheme="majorHAnsi" w:hAnsiTheme="majorHAnsi" w:cstheme="majorHAnsi"/>
+            </w:rPr>
+            <w:t xml:space="preserve"> </w:t>
           </w:r>
         </w:sdtContent>
       </w:sdt>
@@ -1365,12 +1368,19 @@
           <w15:appearance w15:val="hidden"/>
           <w:text/>
         </w:sdtPr>
+        <w:sdtEndPr/>
         <w:sdtContent>
           <w:r>
             <w:rPr>
               <w:rFonts w:asciiTheme="majorHAnsi" w:hAnsiTheme="majorHAnsi" w:cstheme="majorHAnsi"/>
             </w:rPr>
-            <w:t xml:space="preserve">    </w:t>
+            <w:t xml:space="preserve">  X </w:t>
+          </w:r>
+          <w:r>
+            <w:rPr>
+              <w:rFonts w:asciiTheme="majorHAnsi" w:hAnsiTheme="majorHAnsi" w:cstheme="majorHAnsi"/>
+            </w:rPr>
+            <w:t xml:space="preserve"> </w:t>
           </w:r>
         </w:sdtContent>
       </w:sdt>
@@ -1514,12 +1524,25 @@
           </w:placeholder>
           <w:text/>
         </w:sdtPr>
+        <w:sdtEndPr/>
         <w:sdtContent>
           <w:r>
             <w:rPr>
               <w:rFonts w:asciiTheme="majorHAnsi" w:hAnsiTheme="majorHAnsi" w:cstheme="majorHAnsi"/>
             </w:rPr>
-            <w:t xml:space="preserve">    </w:t>
+            <w:t xml:space="preserve">  </w:t>
+          </w:r>
+          <w:r>
+            <w:rPr>
+              <w:rFonts w:asciiTheme="majorHAnsi" w:hAnsiTheme="majorHAnsi" w:cstheme="majorHAnsi"/>
+            </w:rPr>
+            <w:t>X</w:t>
+          </w:r>
+          <w:r>
+            <w:rPr>
+              <w:rFonts w:asciiTheme="majorHAnsi" w:hAnsiTheme="majorHAnsi" w:cstheme="majorHAnsi"/>
+            </w:rPr>
+            <w:t xml:space="preserve">  </w:t>
           </w:r>
         </w:sdtContent>
       </w:sdt>
@@ -1682,12 +1705,25 @@
           <w15:appearance w15:val="hidden"/>
           <w:text/>
         </w:sdtPr>
+        <w:sdtEndPr/>
         <w:sdtContent>
           <w:r>
             <w:rPr>
               <w:rFonts w:asciiTheme="majorHAnsi" w:hAnsiTheme="majorHAnsi" w:cstheme="majorHAnsi"/>
             </w:rPr>
-            <w:t xml:space="preserve">    </w:t>
+            <w:t xml:space="preserve">  </w:t>
+          </w:r>
+          <w:r>
+            <w:rPr>
+              <w:rFonts w:asciiTheme="majorHAnsi" w:hAnsiTheme="majorHAnsi" w:cstheme="majorHAnsi"/>
+            </w:rPr>
+            <w:t>X</w:t>
+          </w:r>
+          <w:r>
+            <w:rPr>
+              <w:rFonts w:asciiTheme="majorHAnsi" w:hAnsiTheme="majorHAnsi" w:cstheme="majorHAnsi"/>
+            </w:rPr>
+            <w:t xml:space="preserve">  </w:t>
           </w:r>
         </w:sdtContent>
       </w:sdt>
@@ -1990,6 +2026,7 @@
           <w15:appearance w15:val="hidden"/>
           <w:text/>
         </w:sdtPr>
+        <w:sdtEndPr/>
         <w:sdtContent>
           <w:r>
             <w:rPr>
@@ -2224,6 +2261,7 @@
           <w15:appearance w15:val="hidden"/>
           <w:text/>
         </w:sdtPr>
+        <w:sdtEndPr/>
         <w:sdtContent>
           <w:r>
             <w:rPr>
@@ -2334,6 +2372,7 @@
           <w15:appearance w15:val="hidden"/>
           <w:text/>
         </w:sdtPr>
+        <w:sdtEndPr/>
         <w:sdtContent>
           <w:r>
             <w:rPr>
@@ -2586,6 +2625,7 @@
           <w15:appearance w15:val="hidden"/>
           <w:text/>
         </w:sdtPr>
+        <w:sdtEndPr/>
         <w:sdtContent>
           <w:r>
             <w:rPr>
@@ -2652,6 +2692,7 @@
           <w15:appearance w15:val="hidden"/>
           <w:text/>
         </w:sdtPr>
+        <w:sdtEndPr/>
         <w:sdtContent>
           <w:r>
             <w:rPr>
@@ -2862,6 +2903,7 @@
           <w15:appearance w15:val="hidden"/>
           <w:text/>
         </w:sdtPr>
+        <w:sdtEndPr/>
         <w:sdtContent>
           <w:r>
             <w:rPr>
@@ -2914,6 +2956,7 @@
           <w15:appearance w15:val="hidden"/>
           <w:text/>
         </w:sdtPr>
+        <w:sdtEndPr/>
         <w:sdtContent>
           <w:r>
             <w:rPr>
@@ -3139,13 +3182,28 @@
           <w15:appearance w15:val="hidden"/>
           <w:text/>
         </w:sdtPr>
+        <w:sdtEndPr/>
         <w:sdtContent>
           <w:r>
             <w:rPr>
               <w:rFonts w:asciiTheme="majorHAnsi" w:hAnsiTheme="majorHAnsi" w:cstheme="majorHAnsi"/>
               <w:lang w:val="en-US"/>
             </w:rPr>
-            <w:t xml:space="preserve">    </w:t>
+            <w:t xml:space="preserve">  </w:t>
+          </w:r>
+          <w:r>
+            <w:rPr>
+              <w:rFonts w:asciiTheme="majorHAnsi" w:hAnsiTheme="majorHAnsi" w:cstheme="majorHAnsi"/>
+              <w:lang w:val="en-US"/>
+            </w:rPr>
+            <w:t>X</w:t>
+          </w:r>
+          <w:r>
+            <w:rPr>
+              <w:rFonts w:asciiTheme="majorHAnsi" w:hAnsiTheme="majorHAnsi" w:cstheme="majorHAnsi"/>
+              <w:lang w:val="en-US"/>
+            </w:rPr>
+            <w:t xml:space="preserve">  </w:t>
           </w:r>
         </w:sdtContent>
       </w:sdt>
@@ -3295,6 +3353,7 @@
           <w15:appearance w15:val="hidden"/>
           <w:text/>
         </w:sdtPr>
+        <w:sdtEndPr/>
         <w:sdtContent>
           <w:r>
             <w:rPr>
@@ -3349,6 +3408,7 @@
           <w15:appearance w15:val="hidden"/>
           <w:text/>
         </w:sdtPr>
+        <w:sdtEndPr/>
         <w:sdtContent>
           <w:r>
             <w:rPr>
@@ -3405,6 +3465,7 @@
           <w15:appearance w15:val="hidden"/>
           <w:text/>
         </w:sdtPr>
+        <w:sdtEndPr/>
         <w:sdtContent>
           <w:r>
             <w:rPr>
@@ -3560,6 +3621,7 @@
           </w:placeholder>
           <w:text/>
         </w:sdtPr>
+        <w:sdtEndPr/>
         <w:sdtContent>
           <w:r>
             <w:rPr>
@@ -3641,6 +3703,7 @@
           </w:placeholder>
           <w:text/>
         </w:sdtPr>
+        <w:sdtEndPr/>
         <w:sdtContent>
           <w:r>
             <w:rPr>
@@ -3792,6 +3855,7 @@
           <w15:appearance w15:val="hidden"/>
           <w:text/>
         </w:sdtPr>
+        <w:sdtEndPr/>
         <w:sdtContent>
           <w:r>
             <w:rPr>
@@ -3920,6 +3984,7 @@
           <w15:appearance w15:val="hidden"/>
           <w:text/>
         </w:sdtPr>
+        <w:sdtEndPr/>
         <w:sdtContent>
           <w:r>
             <w:rPr>
@@ -3971,6 +4036,7 @@
           </w:placeholder>
           <w:text/>
         </w:sdtPr>
+        <w:sdtEndPr/>
         <w:sdtContent>
           <w:r>
             <w:rPr>
@@ -4022,6 +4088,7 @@
           </w:placeholder>
           <w:text/>
         </w:sdtPr>
+        <w:sdtEndPr/>
         <w:sdtContent>
           <w:r>
             <w:rPr>
@@ -4214,6 +4281,7 @@
           </w:placeholder>
           <w:text/>
         </w:sdtPr>
+        <w:sdtEndPr/>
         <w:sdtContent>
           <w:r>
             <w:rPr>
@@ -4265,6 +4333,7 @@
           </w:placeholder>
           <w:text/>
         </w:sdtPr>
+        <w:sdtEndPr/>
         <w:sdtContent>
           <w:r>
             <w:rPr>
@@ -4324,7 +4393,7 @@
 </file>
 
 <file path=word/numbering.xml><?xml version="1.0" encoding="utf-8"?>
-<w:numbering xmlns:wpc="http://schemas.microsoft.com/office/word/2010/wordprocessingCanvas" xmlns:cx="http://schemas.microsoft.com/office/drawing/2014/chartex" xmlns:cx1="http://schemas.microsoft.com/office/drawing/2015/9/8/chartex" xmlns:cx2="http://schemas.microsoft.com/office/drawing/2015/10/21/chartex" xmlns:cx3="http://schemas.microsoft.com/office/drawing/2016/5/9/chartex" xmlns:cx4="http://schemas.microsoft.com/office/drawing/2016/5/10/chartex" xmlns:cx5="http://schemas.microsoft.com/office/drawing/2016/5/11/chartex" xmlns:cx6="http://schemas.microsoft.com/office/drawing/2016/5/12/chartex" xmlns:cx7="http://schemas.microsoft.com/office/drawing/2016/5/13/chartex" xmlns:cx8="http://schemas.microsoft.com/office/drawing/2016/5/14/chartex" xmlns:mc="http://schemas.openxmlformats.org/markup-compatibility/2006" xmlns:aink="http://schemas.microsoft.com/office/drawing/2016/ink" xmlns:am3d="http://schemas.microsoft.com/office/drawing/2017/model3d" xmlns:o="urn:schemas-microsoft-com:office:office" xmlns:oel="http://schemas.microsoft.com/office/2019/extlst" xmlns:r="http://schemas.openxmlformats.org/officeDocument/2006/relationships" xmlns:m="http://schemas.openxmlformats.org/officeDocument/2006/math" xmlns:v="urn:schemas-microsoft-com:vml" xmlns:wp14="http://schemas.microsoft.com/office/word/2010/wordprocessingDrawing" xmlns:wp="http://schemas.openxmlformats.org/drawingml/2006/wordprocessingDrawing" xmlns:w10="urn:schemas-microsoft-com:office:word" xmlns:w="http://schemas.openxmlformats.org/wordprocessingml/2006/main" xmlns:w14="http://schemas.microsoft.com/office/word/2010/wordml" xmlns:w15="http://schemas.microsoft.com/office/word/2012/wordml" xmlns:w16cex="http://schemas.microsoft.com/office/word/2018/wordml/cex" xmlns:w16cid="http://schemas.microsoft.com/office/word/2016/wordml/cid" xmlns:w16="http://schemas.microsoft.com/office/word/2018/wordml" xmlns:w16sdtdh="http://schemas.microsoft.com/office/word/2020/wordml/sdtdatahash" xmlns:w16se="http://schemas.microsoft.com/office/word/2015/wordml/symex" xmlns:wpg="http://schemas.microsoft.com/office/word/2010/wordprocessingGroup" xmlns:wpi="http://schemas.microsoft.com/office/word/2010/wordprocessingInk" xmlns:wne="http://schemas.microsoft.com/office/word/2006/wordml" xmlns:wps="http://schemas.microsoft.com/office/word/2010/wordprocessingShape" mc:Ignorable="w14 w15 w16se w16cid w16 w16cex w16sdtdh wp14">
+<w:numbering xmlns:wpc="http://schemas.microsoft.com/office/word/2010/wordprocessingCanvas" xmlns:mc="http://schemas.openxmlformats.org/markup-compatibility/2006" xmlns:o="urn:schemas-microsoft-com:office:office" xmlns:r="http://schemas.openxmlformats.org/officeDocument/2006/relationships" xmlns:m="http://schemas.openxmlformats.org/officeDocument/2006/math" xmlns:v="urn:schemas-microsoft-com:vml" xmlns:wp14="http://schemas.microsoft.com/office/word/2010/wordprocessingDrawing" xmlns:wp="http://schemas.openxmlformats.org/drawingml/2006/wordprocessingDrawing" xmlns:w10="urn:schemas-microsoft-com:office:word" xmlns:w="http://schemas.openxmlformats.org/wordprocessingml/2006/main" xmlns:w14="http://schemas.microsoft.com/office/word/2010/wordml" xmlns:w15="http://schemas.microsoft.com/office/word/2012/wordml" xmlns:wpg="http://schemas.microsoft.com/office/word/2010/wordprocessingGroup" xmlns:wpi="http://schemas.microsoft.com/office/word/2010/wordprocessingInk" xmlns:wne="http://schemas.microsoft.com/office/word/2006/wordml" xmlns:wps="http://schemas.microsoft.com/office/word/2010/wordprocessingShape" mc:Ignorable="w14 w15 wp14">
   <w:abstractNum w:abstractNumId="0" w15:restartNumberingAfterBreak="0">
     <w:nsid w:val="3C204ED6"/>
     <w:multiLevelType w:val="hybridMultilevel"/>
@@ -4655,20 +4724,20 @@
       </w:rPr>
     </w:lvl>
   </w:abstractNum>
-  <w:num w:numId="1" w16cid:durableId="85154572">
+  <w:num w:numId="1">
     <w:abstractNumId w:val="2"/>
   </w:num>
-  <w:num w:numId="2" w16cid:durableId="1721858305">
+  <w:num w:numId="2">
     <w:abstractNumId w:val="0"/>
   </w:num>
-  <w:num w:numId="3" w16cid:durableId="76293330">
+  <w:num w:numId="3">
     <w:abstractNumId w:val="1"/>
   </w:num>
 </w:numbering>
 </file>
 
 <file path=word/styles.xml><?xml version="1.0" encoding="utf-8"?>
-<w:styles xmlns:mc="http://schemas.openxmlformats.org/markup-compatibility/2006" xmlns:r="http://schemas.openxmlformats.org/officeDocument/2006/relationships" xmlns:w="http://schemas.openxmlformats.org/wordprocessingml/2006/main" xmlns:w14="http://schemas.microsoft.com/office/word/2010/wordml" xmlns:w15="http://schemas.microsoft.com/office/word/2012/wordml" xmlns:w16cex="http://schemas.microsoft.com/office/word/2018/wordml/cex" xmlns:w16cid="http://schemas.microsoft.com/office/word/2016/wordml/cid" xmlns:w16="http://schemas.microsoft.com/office/word/2018/wordml" xmlns:w16sdtdh="http://schemas.microsoft.com/office/word/2020/wordml/sdtdatahash" xmlns:w16se="http://schemas.microsoft.com/office/word/2015/wordml/symex" mc:Ignorable="w14 w15 w16se w16cid w16 w16cex w16sdtdh">
+<w:styles xmlns:mc="http://schemas.openxmlformats.org/markup-compatibility/2006" xmlns:r="http://schemas.openxmlformats.org/officeDocument/2006/relationships" xmlns:w="http://schemas.openxmlformats.org/wordprocessingml/2006/main" xmlns:w14="http://schemas.microsoft.com/office/word/2010/wordml" xmlns:w15="http://schemas.microsoft.com/office/word/2012/wordml" mc:Ignorable="w14 w15">
   <w:docDefaults>
     <w:rPrDefault>
       <w:rPr>
@@ -4686,7 +4755,7 @@
       </w:pPr>
     </w:pPrDefault>
   </w:docDefaults>
-  <w:latentStyles w:defLockedState="0" w:defUIPriority="99" w:defSemiHidden="0" w:defUnhideWhenUsed="0" w:defQFormat="0" w:count="376">
+  <w:latentStyles w:defLockedState="0" w:defUIPriority="99" w:defSemiHidden="0" w:defUnhideWhenUsed="0" w:defQFormat="0" w:count="371">
     <w:lsdException w:name="Normal" w:uiPriority="0" w:qFormat="1"/>
     <w:lsdException w:name="heading 1" w:uiPriority="9" w:qFormat="1"/>
     <w:lsdException w:name="heading 2" w:semiHidden="1" w:uiPriority="9" w:unhideWhenUsed="1" w:qFormat="1"/>
@@ -5058,11 +5127,6 @@
     <w:lsdException w:name="List Table 5 Dark Accent 6" w:uiPriority="50"/>
     <w:lsdException w:name="List Table 6 Colorful Accent 6" w:uiPriority="51"/>
     <w:lsdException w:name="List Table 7 Colorful Accent 6" w:uiPriority="52"/>
-    <w:lsdException w:name="Mention" w:semiHidden="1" w:unhideWhenUsed="1"/>
-    <w:lsdException w:name="Smart Hyperlink" w:semiHidden="1" w:unhideWhenUsed="1"/>
-    <w:lsdException w:name="Hashtag" w:semiHidden="1" w:unhideWhenUsed="1"/>
-    <w:lsdException w:name="Unresolved Mention" w:semiHidden="1" w:unhideWhenUsed="1"/>
-    <w:lsdException w:name="Smart Link" w:semiHidden="1" w:unhideWhenUsed="1"/>
   </w:latentStyles>
   <w:style w:type="paragraph" w:default="1" w:styleId="Normal">
     <w:name w:val="Normal"/>
@@ -5282,7 +5346,7 @@
 </file>
 
 <file path=word/glossary/document.xml><?xml version="1.0" encoding="utf-8"?>
-<w:glossaryDocument xmlns:wpc="http://schemas.microsoft.com/office/word/2010/wordprocessingCanvas" xmlns:cx="http://schemas.microsoft.com/office/drawing/2014/chartex" xmlns:cx1="http://schemas.microsoft.com/office/drawing/2015/9/8/chartex" xmlns:cx2="http://schemas.microsoft.com/office/drawing/2015/10/21/chartex" xmlns:cx3="http://schemas.microsoft.com/office/drawing/2016/5/9/chartex" xmlns:cx4="http://schemas.microsoft.com/office/drawing/2016/5/10/chartex" xmlns:cx5="http://schemas.microsoft.com/office/drawing/2016/5/11/chartex" xmlns:cx6="http://schemas.microsoft.com/office/drawing/2016/5/12/chartex" xmlns:cx7="http://schemas.microsoft.com/office/drawing/2016/5/13/chartex" xmlns:cx8="http://schemas.microsoft.com/office/drawing/2016/5/14/chartex" xmlns:mc="http://schemas.openxmlformats.org/markup-compatibility/2006" xmlns:aink="http://schemas.microsoft.com/office/drawing/2016/ink" xmlns:am3d="http://schemas.microsoft.com/office/drawing/2017/model3d" xmlns:o="urn:schemas-microsoft-com:office:office" xmlns:oel="http://schemas.microsoft.com/office/2019/extlst" xmlns:r="http://schemas.openxmlformats.org/officeDocument/2006/relationships" xmlns:m="http://schemas.openxmlformats.org/officeDocument/2006/math" xmlns:v="urn:schemas-microsoft-com:vml" xmlns:wp14="http://schemas.microsoft.com/office/word/2010/wordprocessingDrawing" xmlns:wp="http://schemas.openxmlformats.org/drawingml/2006/wordprocessingDrawing" xmlns:w10="urn:schemas-microsoft-com:office:word" xmlns:w="http://schemas.openxmlformats.org/wordprocessingml/2006/main" xmlns:w14="http://schemas.microsoft.com/office/word/2010/wordml" xmlns:w15="http://schemas.microsoft.com/office/word/2012/wordml" xmlns:w16cex="http://schemas.microsoft.com/office/word/2018/wordml/cex" xmlns:w16cid="http://schemas.microsoft.com/office/word/2016/wordml/cid" xmlns:w16="http://schemas.microsoft.com/office/word/2018/wordml" xmlns:w16sdtdh="http://schemas.microsoft.com/office/word/2020/wordml/sdtdatahash" xmlns:w16se="http://schemas.microsoft.com/office/word/2015/wordml/symex" xmlns:wpg="http://schemas.microsoft.com/office/word/2010/wordprocessingGroup" xmlns:wpi="http://schemas.microsoft.com/office/word/2010/wordprocessingInk" xmlns:wne="http://schemas.microsoft.com/office/word/2006/wordml" xmlns:wps="http://schemas.microsoft.com/office/word/2010/wordprocessingShape" mc:Ignorable="w14 w15 w16se w16cid w16 w16cex w16sdtdh wp14">
+<w:glossaryDocument xmlns:wpc="http://schemas.microsoft.com/office/word/2010/wordprocessingCanvas" xmlns:mc="http://schemas.openxmlformats.org/markup-compatibility/2006" xmlns:o="urn:schemas-microsoft-com:office:office" xmlns:r="http://schemas.openxmlformats.org/officeDocument/2006/relationships" xmlns:m="http://schemas.openxmlformats.org/officeDocument/2006/math" xmlns:v="urn:schemas-microsoft-com:vml" xmlns:wp14="http://schemas.microsoft.com/office/word/2010/wordprocessingDrawing" xmlns:wp="http://schemas.openxmlformats.org/drawingml/2006/wordprocessingDrawing" xmlns:w10="urn:schemas-microsoft-com:office:word" xmlns:w="http://schemas.openxmlformats.org/wordprocessingml/2006/main" xmlns:w14="http://schemas.microsoft.com/office/word/2010/wordml" xmlns:w15="http://schemas.microsoft.com/office/word/2012/wordml" xmlns:wpg="http://schemas.microsoft.com/office/word/2010/wordprocessingGroup" xmlns:wpi="http://schemas.microsoft.com/office/word/2010/wordprocessingInk" xmlns:wne="http://schemas.microsoft.com/office/word/2006/wordml" xmlns:wps="http://schemas.microsoft.com/office/word/2010/wordprocessingShape" mc:Ignorable="w14 w15 wp14">
   <w:docParts>
     <w:docPart>
       <w:docPartPr>
@@ -6188,7 +6252,7 @@
 </file>
 
 <file path=word/glossary/fontTable.xml><?xml version="1.0" encoding="utf-8"?>
-<w:fonts xmlns:mc="http://schemas.openxmlformats.org/markup-compatibility/2006" xmlns:r="http://schemas.openxmlformats.org/officeDocument/2006/relationships" xmlns:w="http://schemas.openxmlformats.org/wordprocessingml/2006/main" xmlns:w14="http://schemas.microsoft.com/office/word/2010/wordml" xmlns:w15="http://schemas.microsoft.com/office/word/2012/wordml" xmlns:w16cex="http://schemas.microsoft.com/office/word/2018/wordml/cex" xmlns:w16cid="http://schemas.microsoft.com/office/word/2016/wordml/cid" xmlns:w16="http://schemas.microsoft.com/office/word/2018/wordml" xmlns:w16sdtdh="http://schemas.microsoft.com/office/word/2020/wordml/sdtdatahash" xmlns:w16se="http://schemas.microsoft.com/office/word/2015/wordml/symex" mc:Ignorable="w14 w15 w16se w16cid w16 w16cex w16sdtdh">
+<w:fonts xmlns:mc="http://schemas.openxmlformats.org/markup-compatibility/2006" xmlns:r="http://schemas.openxmlformats.org/officeDocument/2006/relationships" xmlns:w="http://schemas.openxmlformats.org/wordprocessingml/2006/main" xmlns:w14="http://schemas.microsoft.com/office/word/2010/wordml" xmlns:w15="http://schemas.microsoft.com/office/word/2012/wordml" mc:Ignorable="w14 w15">
   <w:font w:name="Wingdings">
     <w:panose1 w:val="05000000000000000000"/>
     <w:charset w:val="02"/>
@@ -6222,14 +6286,14 @@
     <w:charset w:val="00"/>
     <w:family w:val="swiss"/>
     <w:pitch w:val="variable"/>
-    <w:sig w:usb0="E4002EFF" w:usb1="C200247B" w:usb2="00000009" w:usb3="00000000" w:csb0="000001FF" w:csb1="00000000"/>
+    <w:sig w:usb0="E4002EFF" w:usb1="C000247B" w:usb2="00000009" w:usb3="00000000" w:csb0="000001FF" w:csb1="00000000"/>
   </w:font>
   <w:font w:name="Calibri Light">
     <w:panose1 w:val="020F0302020204030204"/>
     <w:charset w:val="00"/>
     <w:family w:val="swiss"/>
     <w:pitch w:val="variable"/>
-    <w:sig w:usb0="E4002EFF" w:usb1="C200247B" w:usb2="00000009" w:usb3="00000000" w:csb0="000001FF" w:csb1="00000000"/>
+    <w:sig w:usb0="E4002EFF" w:usb1="C000247B" w:usb2="00000009" w:usb3="00000000" w:csb0="000001FF" w:csb1="00000000"/>
   </w:font>
   <w:font w:name="Cambria Math">
     <w:panose1 w:val="02040503050406030204"/>
@@ -6242,7 +6306,7 @@
 </file>
 
 <file path=word/glossary/settings.xml><?xml version="1.0" encoding="utf-8"?>
-<w:settings xmlns:mc="http://schemas.openxmlformats.org/markup-compatibility/2006" xmlns:o="urn:schemas-microsoft-com:office:office" xmlns:r="http://schemas.openxmlformats.org/officeDocument/2006/relationships" xmlns:m="http://schemas.openxmlformats.org/officeDocument/2006/math" xmlns:v="urn:schemas-microsoft-com:vml" xmlns:w10="urn:schemas-microsoft-com:office:word" xmlns:w="http://schemas.openxmlformats.org/wordprocessingml/2006/main" xmlns:w14="http://schemas.microsoft.com/office/word/2010/wordml" xmlns:w15="http://schemas.microsoft.com/office/word/2012/wordml" xmlns:w16cex="http://schemas.microsoft.com/office/word/2018/wordml/cex" xmlns:w16cid="http://schemas.microsoft.com/office/word/2016/wordml/cid" xmlns:w16="http://schemas.microsoft.com/office/word/2018/wordml" xmlns:w16sdtdh="http://schemas.microsoft.com/office/word/2020/wordml/sdtdatahash" xmlns:w16se="http://schemas.microsoft.com/office/word/2015/wordml/symex" xmlns:sl="http://schemas.openxmlformats.org/schemaLibrary/2006/main" mc:Ignorable="w14 w15 w16se w16cid w16 w16cex w16sdtdh">
+<w:settings xmlns:mc="http://schemas.openxmlformats.org/markup-compatibility/2006" xmlns:o="urn:schemas-microsoft-com:office:office" xmlns:r="http://schemas.openxmlformats.org/officeDocument/2006/relationships" xmlns:m="http://schemas.openxmlformats.org/officeDocument/2006/math" xmlns:v="urn:schemas-microsoft-com:vml" xmlns:w10="urn:schemas-microsoft-com:office:word" xmlns:w="http://schemas.openxmlformats.org/wordprocessingml/2006/main" xmlns:w14="http://schemas.microsoft.com/office/word/2010/wordml" xmlns:w15="http://schemas.microsoft.com/office/word/2012/wordml" xmlns:sl="http://schemas.openxmlformats.org/schemaLibrary/2006/main" mc:Ignorable="w14 w15">
   <w:view w:val="normal"/>
   <w:defaultTabStop w:val="708"/>
   <w:hyphenationZone w:val="425"/>
@@ -6254,12 +6318,12 @@
     <w:compatSetting w:name="enableOpenTypeFeatures" w:uri="http://schemas.microsoft.com/office/word" w:val="1"/>
     <w:compatSetting w:name="doNotFlipMirrorIndents" w:uri="http://schemas.microsoft.com/office/word" w:val="1"/>
     <w:compatSetting w:name="differentiateMultirowTableHeaders" w:uri="http://schemas.microsoft.com/office/word" w:val="1"/>
-    <w:compatSetting w:name="useWord2013TrackBottomHyphenation" w:uri="http://schemas.microsoft.com/office/word" w:val="0"/>
   </w:compat>
   <w:rsids>
     <w:rsidRoot w:val="00BC2E03"/>
-    <w:rsid w:val="00074FBA"/>
-    <w:rsid w:val="00696159"/>
+    <w:rsid w:val="002074D9"/>
+    <w:rsid w:val="00310E49"/>
+    <w:rsid w:val="00922B33"/>
     <w:rsid w:val="00BC2E03"/>
   </w:rsids>
   <m:mathPr>
@@ -6284,7 +6348,7 @@
 </file>
 
 <file path=word/glossary/styles.xml><?xml version="1.0" encoding="utf-8"?>
-<w:styles xmlns:mc="http://schemas.openxmlformats.org/markup-compatibility/2006" xmlns:r="http://schemas.openxmlformats.org/officeDocument/2006/relationships" xmlns:w="http://schemas.openxmlformats.org/wordprocessingml/2006/main" xmlns:w14="http://schemas.microsoft.com/office/word/2010/wordml" xmlns:w15="http://schemas.microsoft.com/office/word/2012/wordml" xmlns:w16cex="http://schemas.microsoft.com/office/word/2018/wordml/cex" xmlns:w16cid="http://schemas.microsoft.com/office/word/2016/wordml/cid" xmlns:w16="http://schemas.microsoft.com/office/word/2018/wordml" xmlns:w16sdtdh="http://schemas.microsoft.com/office/word/2020/wordml/sdtdatahash" xmlns:w16se="http://schemas.microsoft.com/office/word/2015/wordml/symex" mc:Ignorable="w14 w15 w16se w16cid w16 w16cex w16sdtdh">
+<w:styles xmlns:mc="http://schemas.openxmlformats.org/markup-compatibility/2006" xmlns:r="http://schemas.openxmlformats.org/officeDocument/2006/relationships" xmlns:w="http://schemas.openxmlformats.org/wordprocessingml/2006/main" xmlns:w14="http://schemas.microsoft.com/office/word/2010/wordml" xmlns:w15="http://schemas.microsoft.com/office/word/2012/wordml" mc:Ignorable="w14 w15">
   <w:docDefaults>
     <w:rPrDefault>
       <w:rPr>
@@ -6302,7 +6366,7 @@
       </w:pPr>
     </w:pPrDefault>
   </w:docDefaults>
-  <w:latentStyles w:defLockedState="0" w:defUIPriority="99" w:defSemiHidden="0" w:defUnhideWhenUsed="0" w:defQFormat="0" w:count="376">
+  <w:latentStyles w:defLockedState="0" w:defUIPriority="99" w:defSemiHidden="0" w:defUnhideWhenUsed="0" w:defQFormat="0" w:count="371">
     <w:lsdException w:name="Normal" w:uiPriority="0" w:qFormat="1"/>
     <w:lsdException w:name="heading 1" w:uiPriority="9" w:qFormat="1"/>
     <w:lsdException w:name="heading 2" w:semiHidden="1" w:uiPriority="9" w:unhideWhenUsed="1" w:qFormat="1"/>
@@ -6674,11 +6738,6 @@
     <w:lsdException w:name="List Table 5 Dark Accent 6" w:uiPriority="50"/>
     <w:lsdException w:name="List Table 6 Colorful Accent 6" w:uiPriority="51"/>
     <w:lsdException w:name="List Table 7 Colorful Accent 6" w:uiPriority="52"/>
-    <w:lsdException w:name="Mention" w:semiHidden="1" w:unhideWhenUsed="1"/>
-    <w:lsdException w:name="Smart Hyperlink" w:semiHidden="1" w:unhideWhenUsed="1"/>
-    <w:lsdException w:name="Hashtag" w:semiHidden="1" w:unhideWhenUsed="1"/>
-    <w:lsdException w:name="Unresolved Mention" w:semiHidden="1" w:unhideWhenUsed="1"/>
-    <w:lsdException w:name="Smart Link" w:semiHidden="1" w:unhideWhenUsed="1"/>
   </w:latentStyles>
   <w:style w:type="paragraph" w:default="1" w:styleId="Normal">
     <w:name w:val="Normal"/>
@@ -6849,7 +6908,7 @@
 </file>
 
 <file path=word/glossary/webSettings.xml><?xml version="1.0" encoding="utf-8"?>
-<w:webSettings xmlns:mc="http://schemas.openxmlformats.org/markup-compatibility/2006" xmlns:r="http://schemas.openxmlformats.org/officeDocument/2006/relationships" xmlns:w="http://schemas.openxmlformats.org/wordprocessingml/2006/main" xmlns:w14="http://schemas.microsoft.com/office/word/2010/wordml" xmlns:w15="http://schemas.microsoft.com/office/word/2012/wordml" xmlns:w16cex="http://schemas.microsoft.com/office/word/2018/wordml/cex" xmlns:w16cid="http://schemas.microsoft.com/office/word/2016/wordml/cid" xmlns:w16="http://schemas.microsoft.com/office/word/2018/wordml" xmlns:w16sdtdh="http://schemas.microsoft.com/office/word/2020/wordml/sdtdatahash" xmlns:w16se="http://schemas.microsoft.com/office/word/2015/wordml/symex" mc:Ignorable="w14 w15 w16se w16cid w16 w16cex w16sdtdh">
+<w:webSettings xmlns:mc="http://schemas.openxmlformats.org/markup-compatibility/2006" xmlns:r="http://schemas.openxmlformats.org/officeDocument/2006/relationships" xmlns:w="http://schemas.openxmlformats.org/wordprocessingml/2006/main" xmlns:w14="http://schemas.microsoft.com/office/word/2010/wordml" xmlns:w15="http://schemas.microsoft.com/office/word/2012/wordml" mc:Ignorable="w14 w15">
   <w:optimizeForBrowser/>
   <w:allowPNG/>
 </w:webSettings>

</xml_diff>

<commit_message>
Individual report + notación mejorada
</commit_message>
<xml_diff>
--- a/reports/Student #3/IndividualReport - felsolagu - Student 3.docx
+++ b/reports/Student #3/IndividualReport - felsolagu - Student 3.docx
@@ -1,6 +1,6 @@
 
 <file path=word/document.xml><?xml version="1.0" encoding="utf-8"?>
-<w:document xmlns:wpc="http://schemas.microsoft.com/office/word/2010/wordprocessingCanvas" xmlns:cx="http://schemas.microsoft.com/office/drawing/2014/chartex" xmlns:cx1="http://schemas.microsoft.com/office/drawing/2015/9/8/chartex" xmlns:cx2="http://schemas.microsoft.com/office/drawing/2015/10/21/chartex" xmlns:cx3="http://schemas.microsoft.com/office/drawing/2016/5/9/chartex" xmlns:cx4="http://schemas.microsoft.com/office/drawing/2016/5/10/chartex" xmlns:cx5="http://schemas.microsoft.com/office/drawing/2016/5/11/chartex" xmlns:cx6="http://schemas.microsoft.com/office/drawing/2016/5/12/chartex" xmlns:cx7="http://schemas.microsoft.com/office/drawing/2016/5/13/chartex" xmlns:cx8="http://schemas.microsoft.com/office/drawing/2016/5/14/chartex" xmlns:mc="http://schemas.openxmlformats.org/markup-compatibility/2006" xmlns:aink="http://schemas.microsoft.com/office/drawing/2016/ink" xmlns:am3d="http://schemas.microsoft.com/office/drawing/2017/model3d" xmlns:o="urn:schemas-microsoft-com:office:office" xmlns:oel="http://schemas.microsoft.com/office/2019/extlst" xmlns:r="http://schemas.openxmlformats.org/officeDocument/2006/relationships" xmlns:m="http://schemas.openxmlformats.org/officeDocument/2006/math" xmlns:v="urn:schemas-microsoft-com:vml" xmlns:wp14="http://schemas.microsoft.com/office/word/2010/wordprocessingDrawing" xmlns:wp="http://schemas.openxmlformats.org/drawingml/2006/wordprocessingDrawing" xmlns:w10="urn:schemas-microsoft-com:office:word" xmlns:w="http://schemas.openxmlformats.org/wordprocessingml/2006/main" xmlns:w14="http://schemas.microsoft.com/office/word/2010/wordml" xmlns:w15="http://schemas.microsoft.com/office/word/2012/wordml" xmlns:w16cex="http://schemas.microsoft.com/office/word/2018/wordml/cex" xmlns:w16cid="http://schemas.microsoft.com/office/word/2016/wordml/cid" xmlns:w16="http://schemas.microsoft.com/office/word/2018/wordml" xmlns:w16sdtdh="http://schemas.microsoft.com/office/word/2020/wordml/sdtdatahash" xmlns:w16se="http://schemas.microsoft.com/office/word/2015/wordml/symex" xmlns:wpg="http://schemas.microsoft.com/office/word/2010/wordprocessingGroup" xmlns:wpi="http://schemas.microsoft.com/office/word/2010/wordprocessingInk" xmlns:wne="http://schemas.microsoft.com/office/word/2006/wordml" xmlns:wps="http://schemas.microsoft.com/office/word/2010/wordprocessingShape" mc:Ignorable="w14 w15 w16se w16cid w16 w16cex w16sdtdh wp14">
+<w:document xmlns:wpc="http://schemas.microsoft.com/office/word/2010/wordprocessingCanvas" xmlns:mc="http://schemas.openxmlformats.org/markup-compatibility/2006" xmlns:o="urn:schemas-microsoft-com:office:office" xmlns:r="http://schemas.openxmlformats.org/officeDocument/2006/relationships" xmlns:m="http://schemas.openxmlformats.org/officeDocument/2006/math" xmlns:v="urn:schemas-microsoft-com:vml" xmlns:wp14="http://schemas.microsoft.com/office/word/2010/wordprocessingDrawing" xmlns:wp="http://schemas.openxmlformats.org/drawingml/2006/wordprocessingDrawing" xmlns:w10="urn:schemas-microsoft-com:office:word" xmlns:w="http://schemas.openxmlformats.org/wordprocessingml/2006/main" xmlns:w14="http://schemas.microsoft.com/office/word/2010/wordml" xmlns:w15="http://schemas.microsoft.com/office/word/2012/wordml" xmlns:wpg="http://schemas.microsoft.com/office/word/2010/wordprocessingGroup" xmlns:wpi="http://schemas.microsoft.com/office/word/2010/wordprocessingInk" xmlns:wne="http://schemas.microsoft.com/office/word/2006/wordml" xmlns:wps="http://schemas.microsoft.com/office/word/2010/wordprocessingShape" mc:Ignorable="w14 w15 wp14">
   <w:body>
     <w:p>
       <w:pPr>
@@ -103,24 +103,13 @@
                 <w15:appearance w15:val="hidden"/>
                 <w:text/>
               </w:sdtPr>
+              <w:sdtEndPr/>
               <w:sdtContent>
                 <w:r>
                   <w:rPr>
                     <w:rFonts w:asciiTheme="majorHAnsi" w:hAnsiTheme="majorHAnsi" w:cstheme="majorHAnsi"/>
                   </w:rPr>
-                  <w:t xml:space="preserve"> C</w:t>
-                </w:r>
-                <w:r>
-                  <w:rPr>
-                    <w:rFonts w:asciiTheme="majorHAnsi" w:hAnsiTheme="majorHAnsi" w:cstheme="majorHAnsi"/>
-                  </w:rPr>
-                  <w:t>1.018</w:t>
-                </w:r>
-                <w:r>
-                  <w:rPr>
-                    <w:rFonts w:asciiTheme="majorHAnsi" w:hAnsiTheme="majorHAnsi" w:cstheme="majorHAnsi"/>
-                  </w:rPr>
-                  <w:t xml:space="preserve">  </w:t>
+                  <w:t>C1.018, G2</w:t>
                 </w:r>
               </w:sdtContent>
             </w:sdt>
@@ -180,6 +169,7 @@
                 <w15:appearance w15:val="hidden"/>
                 <w:text/>
               </w:sdtPr>
+              <w:sdtEndPr/>
               <w:sdtContent>
                 <w:r>
                   <w:rPr>
@@ -192,12 +182,6 @@
                     <w:rFonts w:asciiTheme="majorHAnsi" w:hAnsiTheme="majorHAnsi" w:cstheme="majorHAnsi"/>
                   </w:rPr>
                   <w:t>https://github.com/davidg43/DPII-23-24</w:t>
-                </w:r>
-                <w:r>
-                  <w:rPr>
-                    <w:rFonts w:asciiTheme="majorHAnsi" w:hAnsiTheme="majorHAnsi" w:cstheme="majorHAnsi"/>
-                  </w:rPr>
-                  <w:t xml:space="preserve">  </w:t>
                 </w:r>
               </w:sdtContent>
             </w:sdt>
@@ -274,6 +258,7 @@
                 <w15:appearance w15:val="hidden"/>
                 <w:text/>
               </w:sdtPr>
+              <w:sdtEndPr/>
               <w:sdtContent>
                 <w:r>
                   <w:rPr>
@@ -334,6 +319,7 @@
                 <w15:appearance w15:val="hidden"/>
                 <w:text/>
               </w:sdtPr>
+              <w:sdtEndPr/>
               <w:sdtContent>
                 <w:r>
                   <w:rPr>
@@ -341,17 +327,19 @@
                   </w:rPr>
                   <w:t xml:space="preserve"> </w:t>
                 </w:r>
+                <w:proofErr w:type="spellStart"/>
                 <w:r>
                   <w:rPr>
                     <w:rFonts w:asciiTheme="majorHAnsi" w:hAnsiTheme="majorHAnsi" w:cstheme="majorHAnsi"/>
                   </w:rPr>
                   <w:t>felsolagu</w:t>
                 </w:r>
+                <w:proofErr w:type="spellEnd"/>
                 <w:r>
                   <w:rPr>
                     <w:rFonts w:asciiTheme="majorHAnsi" w:hAnsiTheme="majorHAnsi" w:cstheme="majorHAnsi"/>
                   </w:rPr>
-                  <w:t xml:space="preserve">  </w:t>
+                  <w:t xml:space="preserve"> </w:t>
                 </w:r>
               </w:sdtContent>
             </w:sdt>
@@ -398,18 +386,27 @@
                 <w15:appearance w15:val="hidden"/>
                 <w:text/>
               </w:sdtPr>
+              <w:sdtEndPr/>
               <w:sdtContent>
                 <w:r>
                   <w:rPr>
                     <w:rFonts w:asciiTheme="majorHAnsi" w:hAnsiTheme="majorHAnsi" w:cstheme="majorHAnsi"/>
                   </w:rPr>
-                  <w:t xml:space="preserve"> </w:t>
+                  <w:t xml:space="preserve"> Solis </w:t>
                 </w:r>
+                <w:proofErr w:type="spellStart"/>
                 <w:r>
                   <w:rPr>
                     <w:rFonts w:asciiTheme="majorHAnsi" w:hAnsiTheme="majorHAnsi" w:cstheme="majorHAnsi"/>
                   </w:rPr>
-                  <w:t>Solis Agudo, Felipe</w:t>
+                  <w:t>Agudo</w:t>
+                </w:r>
+                <w:proofErr w:type="spellEnd"/>
+                <w:r>
+                  <w:rPr>
+                    <w:rFonts w:asciiTheme="majorHAnsi" w:hAnsiTheme="majorHAnsi" w:cstheme="majorHAnsi"/>
+                  </w:rPr>
+                  <w:t>, Felipe</w:t>
                 </w:r>
                 <w:r>
                   <w:rPr>
@@ -461,24 +458,13 @@
                 </w:placeholder>
                 <w:text/>
               </w:sdtPr>
+              <w:sdtEndPr/>
               <w:sdtContent>
                 <w:r>
                   <w:rPr>
                     <w:rFonts w:asciiTheme="majorHAnsi" w:hAnsiTheme="majorHAnsi" w:cstheme="majorHAnsi"/>
                   </w:rPr>
-                  <w:t xml:space="preserve"> </w:t>
-                </w:r>
-                <w:r>
-                  <w:rPr>
-                    <w:rFonts w:asciiTheme="majorHAnsi" w:hAnsiTheme="majorHAnsi" w:cstheme="majorHAnsi"/>
-                  </w:rPr>
-                  <w:t xml:space="preserve">Developer, </w:t>
-                </w:r>
-                <w:r>
-                  <w:rPr>
-                    <w:rFonts w:asciiTheme="majorHAnsi" w:hAnsiTheme="majorHAnsi" w:cstheme="majorHAnsi"/>
-                  </w:rPr>
-                  <w:t>Analyst</w:t>
+                  <w:t xml:space="preserve"> Developer</w:t>
                 </w:r>
                 <w:r>
                   <w:rPr>
@@ -550,6 +536,7 @@
                 <w15:appearance w15:val="hidden"/>
                 <w:text/>
               </w:sdtPr>
+              <w:sdtEndPr/>
               <w:sdtContent>
                 <w:r>
                   <w:rPr>
@@ -557,11 +544,19 @@
                   </w:rPr>
                   <w:t xml:space="preserve"> </w:t>
                 </w:r>
+                <w:proofErr w:type="spellStart"/>
                 <w:r>
                   <w:rPr>
                     <w:rFonts w:asciiTheme="majorHAnsi" w:hAnsiTheme="majorHAnsi" w:cstheme="majorHAnsi"/>
                   </w:rPr>
-                  <w:t xml:space="preserve">Sevilla February 12, 2024 </w:t>
+                  <w:t>Sevilla</w:t>
+                </w:r>
+                <w:proofErr w:type="spellEnd"/>
+                <w:r>
+                  <w:rPr>
+                    <w:rFonts w:asciiTheme="majorHAnsi" w:hAnsiTheme="majorHAnsi" w:cstheme="majorHAnsi"/>
+                  </w:rPr>
+                  <w:t>, February 12</w:t>
                 </w:r>
                 <w:r>
                   <w:rPr>
@@ -815,6 +810,7 @@
           <w15:appearance w15:val="hidden"/>
           <w:text/>
         </w:sdtPr>
+        <w:sdtEndPr/>
         <w:sdtContent>
           <w:r>
             <w:rPr>
@@ -1187,12 +1183,19 @@
           <w15:appearance w15:val="hidden"/>
           <w:text/>
         </w:sdtPr>
+        <w:sdtEndPr/>
         <w:sdtContent>
           <w:r>
             <w:rPr>
               <w:rFonts w:asciiTheme="majorHAnsi" w:hAnsiTheme="majorHAnsi" w:cstheme="majorHAnsi"/>
             </w:rPr>
-            <w:t xml:space="preserve">    </w:t>
+            <w:t xml:space="preserve">  X </w:t>
+          </w:r>
+          <w:r>
+            <w:rPr>
+              <w:rFonts w:asciiTheme="majorHAnsi" w:hAnsiTheme="majorHAnsi" w:cstheme="majorHAnsi"/>
+            </w:rPr>
+            <w:t xml:space="preserve"> </w:t>
           </w:r>
         </w:sdtContent>
       </w:sdt>
@@ -1365,12 +1368,19 @@
           <w15:appearance w15:val="hidden"/>
           <w:text/>
         </w:sdtPr>
+        <w:sdtEndPr/>
         <w:sdtContent>
           <w:r>
             <w:rPr>
               <w:rFonts w:asciiTheme="majorHAnsi" w:hAnsiTheme="majorHAnsi" w:cstheme="majorHAnsi"/>
             </w:rPr>
-            <w:t xml:space="preserve">    </w:t>
+            <w:t xml:space="preserve">  X </w:t>
+          </w:r>
+          <w:r>
+            <w:rPr>
+              <w:rFonts w:asciiTheme="majorHAnsi" w:hAnsiTheme="majorHAnsi" w:cstheme="majorHAnsi"/>
+            </w:rPr>
+            <w:t xml:space="preserve"> </w:t>
           </w:r>
         </w:sdtContent>
       </w:sdt>
@@ -1514,12 +1524,25 @@
           </w:placeholder>
           <w:text/>
         </w:sdtPr>
+        <w:sdtEndPr/>
         <w:sdtContent>
           <w:r>
             <w:rPr>
               <w:rFonts w:asciiTheme="majorHAnsi" w:hAnsiTheme="majorHAnsi" w:cstheme="majorHAnsi"/>
             </w:rPr>
-            <w:t xml:space="preserve">    </w:t>
+            <w:t xml:space="preserve">  </w:t>
+          </w:r>
+          <w:r>
+            <w:rPr>
+              <w:rFonts w:asciiTheme="majorHAnsi" w:hAnsiTheme="majorHAnsi" w:cstheme="majorHAnsi"/>
+            </w:rPr>
+            <w:t>X</w:t>
+          </w:r>
+          <w:r>
+            <w:rPr>
+              <w:rFonts w:asciiTheme="majorHAnsi" w:hAnsiTheme="majorHAnsi" w:cstheme="majorHAnsi"/>
+            </w:rPr>
+            <w:t xml:space="preserve">  </w:t>
           </w:r>
         </w:sdtContent>
       </w:sdt>
@@ -1682,12 +1705,25 @@
           <w15:appearance w15:val="hidden"/>
           <w:text/>
         </w:sdtPr>
+        <w:sdtEndPr/>
         <w:sdtContent>
           <w:r>
             <w:rPr>
               <w:rFonts w:asciiTheme="majorHAnsi" w:hAnsiTheme="majorHAnsi" w:cstheme="majorHAnsi"/>
             </w:rPr>
-            <w:t xml:space="preserve">    </w:t>
+            <w:t xml:space="preserve">  </w:t>
+          </w:r>
+          <w:r>
+            <w:rPr>
+              <w:rFonts w:asciiTheme="majorHAnsi" w:hAnsiTheme="majorHAnsi" w:cstheme="majorHAnsi"/>
+            </w:rPr>
+            <w:t>X</w:t>
+          </w:r>
+          <w:r>
+            <w:rPr>
+              <w:rFonts w:asciiTheme="majorHAnsi" w:hAnsiTheme="majorHAnsi" w:cstheme="majorHAnsi"/>
+            </w:rPr>
+            <w:t xml:space="preserve">  </w:t>
           </w:r>
         </w:sdtContent>
       </w:sdt>
@@ -1990,6 +2026,7 @@
           <w15:appearance w15:val="hidden"/>
           <w:text/>
         </w:sdtPr>
+        <w:sdtEndPr/>
         <w:sdtContent>
           <w:r>
             <w:rPr>
@@ -2224,6 +2261,7 @@
           <w15:appearance w15:val="hidden"/>
           <w:text/>
         </w:sdtPr>
+        <w:sdtEndPr/>
         <w:sdtContent>
           <w:r>
             <w:rPr>
@@ -2334,6 +2372,7 @@
           <w15:appearance w15:val="hidden"/>
           <w:text/>
         </w:sdtPr>
+        <w:sdtEndPr/>
         <w:sdtContent>
           <w:r>
             <w:rPr>
@@ -2586,6 +2625,7 @@
           <w15:appearance w15:val="hidden"/>
           <w:text/>
         </w:sdtPr>
+        <w:sdtEndPr/>
         <w:sdtContent>
           <w:r>
             <w:rPr>
@@ -2652,6 +2692,7 @@
           <w15:appearance w15:val="hidden"/>
           <w:text/>
         </w:sdtPr>
+        <w:sdtEndPr/>
         <w:sdtContent>
           <w:r>
             <w:rPr>
@@ -2862,6 +2903,7 @@
           <w15:appearance w15:val="hidden"/>
           <w:text/>
         </w:sdtPr>
+        <w:sdtEndPr/>
         <w:sdtContent>
           <w:r>
             <w:rPr>
@@ -2914,6 +2956,7 @@
           <w15:appearance w15:val="hidden"/>
           <w:text/>
         </w:sdtPr>
+        <w:sdtEndPr/>
         <w:sdtContent>
           <w:r>
             <w:rPr>
@@ -3139,13 +3182,28 @@
           <w15:appearance w15:val="hidden"/>
           <w:text/>
         </w:sdtPr>
+        <w:sdtEndPr/>
         <w:sdtContent>
           <w:r>
             <w:rPr>
               <w:rFonts w:asciiTheme="majorHAnsi" w:hAnsiTheme="majorHAnsi" w:cstheme="majorHAnsi"/>
               <w:lang w:val="en-US"/>
             </w:rPr>
-            <w:t xml:space="preserve">    </w:t>
+            <w:t xml:space="preserve">  </w:t>
+          </w:r>
+          <w:r>
+            <w:rPr>
+              <w:rFonts w:asciiTheme="majorHAnsi" w:hAnsiTheme="majorHAnsi" w:cstheme="majorHAnsi"/>
+              <w:lang w:val="en-US"/>
+            </w:rPr>
+            <w:t>X</w:t>
+          </w:r>
+          <w:r>
+            <w:rPr>
+              <w:rFonts w:asciiTheme="majorHAnsi" w:hAnsiTheme="majorHAnsi" w:cstheme="majorHAnsi"/>
+              <w:lang w:val="en-US"/>
+            </w:rPr>
+            <w:t xml:space="preserve">  </w:t>
           </w:r>
         </w:sdtContent>
       </w:sdt>
@@ -3295,12 +3353,25 @@
           <w15:appearance w15:val="hidden"/>
           <w:text/>
         </w:sdtPr>
+        <w:sdtEndPr/>
         <w:sdtContent>
           <w:r>
             <w:rPr>
               <w:rFonts w:asciiTheme="majorHAnsi" w:hAnsiTheme="majorHAnsi" w:cstheme="majorHAnsi"/>
             </w:rPr>
-            <w:t xml:space="preserve">    </w:t>
+            <w:t xml:space="preserve"> </w:t>
+          </w:r>
+          <w:r>
+            <w:rPr>
+              <w:rFonts w:asciiTheme="majorHAnsi" w:hAnsiTheme="majorHAnsi" w:cstheme="majorHAnsi"/>
+            </w:rPr>
+            <w:t xml:space="preserve">X </w:t>
+          </w:r>
+          <w:r>
+            <w:rPr>
+              <w:rFonts w:asciiTheme="majorHAnsi" w:hAnsiTheme="majorHAnsi" w:cstheme="majorHAnsi"/>
+            </w:rPr>
+            <w:t xml:space="preserve"> </w:t>
           </w:r>
         </w:sdtContent>
       </w:sdt>
@@ -3349,12 +3420,19 @@
           <w15:appearance w15:val="hidden"/>
           <w:text/>
         </w:sdtPr>
+        <w:sdtEndPr/>
         <w:sdtContent>
           <w:r>
             <w:rPr>
               <w:rFonts w:asciiTheme="majorHAnsi" w:hAnsiTheme="majorHAnsi" w:cstheme="majorHAnsi"/>
             </w:rPr>
-            <w:t xml:space="preserve">    </w:t>
+            <w:t xml:space="preserve"> X </w:t>
+          </w:r>
+          <w:r>
+            <w:rPr>
+              <w:rFonts w:asciiTheme="majorHAnsi" w:hAnsiTheme="majorHAnsi" w:cstheme="majorHAnsi"/>
+            </w:rPr>
+            <w:t xml:space="preserve"> </w:t>
           </w:r>
         </w:sdtContent>
       </w:sdt>
@@ -3405,13 +3483,28 @@
           <w15:appearance w15:val="hidden"/>
           <w:text/>
         </w:sdtPr>
+        <w:sdtEndPr/>
         <w:sdtContent>
           <w:r>
             <w:rPr>
               <w:rFonts w:asciiTheme="majorHAnsi" w:hAnsiTheme="majorHAnsi" w:cstheme="majorHAnsi"/>
               <w:lang w:val="en-US"/>
             </w:rPr>
-            <w:t xml:space="preserve">    </w:t>
+            <w:t xml:space="preserve">  </w:t>
+          </w:r>
+          <w:r>
+            <w:rPr>
+              <w:rFonts w:asciiTheme="majorHAnsi" w:hAnsiTheme="majorHAnsi" w:cstheme="majorHAnsi"/>
+              <w:lang w:val="en-US"/>
+            </w:rPr>
+            <w:t>X</w:t>
+          </w:r>
+          <w:r>
+            <w:rPr>
+              <w:rFonts w:asciiTheme="majorHAnsi" w:hAnsiTheme="majorHAnsi" w:cstheme="majorHAnsi"/>
+              <w:lang w:val="en-US"/>
+            </w:rPr>
+            <w:t xml:space="preserve">  </w:t>
           </w:r>
         </w:sdtContent>
       </w:sdt>
@@ -3560,6 +3653,7 @@
           </w:placeholder>
           <w:text/>
         </w:sdtPr>
+        <w:sdtEndPr/>
         <w:sdtContent>
           <w:r>
             <w:rPr>
@@ -3641,6 +3735,7 @@
           </w:placeholder>
           <w:text/>
         </w:sdtPr>
+        <w:sdtEndPr/>
         <w:sdtContent>
           <w:r>
             <w:rPr>
@@ -3792,6 +3887,7 @@
           <w15:appearance w15:val="hidden"/>
           <w:text/>
         </w:sdtPr>
+        <w:sdtEndPr/>
         <w:sdtContent>
           <w:r>
             <w:rPr>
@@ -3920,6 +4016,7 @@
           <w15:appearance w15:val="hidden"/>
           <w:text/>
         </w:sdtPr>
+        <w:sdtEndPr/>
         <w:sdtContent>
           <w:r>
             <w:rPr>
@@ -3971,6 +4068,7 @@
           </w:placeholder>
           <w:text/>
         </w:sdtPr>
+        <w:sdtEndPr/>
         <w:sdtContent>
           <w:r>
             <w:rPr>
@@ -4022,6 +4120,7 @@
           </w:placeholder>
           <w:text/>
         </w:sdtPr>
+        <w:sdtEndPr/>
         <w:sdtContent>
           <w:r>
             <w:rPr>
@@ -4214,6 +4313,7 @@
           </w:placeholder>
           <w:text/>
         </w:sdtPr>
+        <w:sdtEndPr/>
         <w:sdtContent>
           <w:r>
             <w:rPr>
@@ -4265,6 +4365,7 @@
           </w:placeholder>
           <w:text/>
         </w:sdtPr>
+        <w:sdtEndPr/>
         <w:sdtContent>
           <w:r>
             <w:rPr>
@@ -4324,7 +4425,7 @@
 </file>
 
 <file path=word/numbering.xml><?xml version="1.0" encoding="utf-8"?>
-<w:numbering xmlns:wpc="http://schemas.microsoft.com/office/word/2010/wordprocessingCanvas" xmlns:cx="http://schemas.microsoft.com/office/drawing/2014/chartex" xmlns:cx1="http://schemas.microsoft.com/office/drawing/2015/9/8/chartex" xmlns:cx2="http://schemas.microsoft.com/office/drawing/2015/10/21/chartex" xmlns:cx3="http://schemas.microsoft.com/office/drawing/2016/5/9/chartex" xmlns:cx4="http://schemas.microsoft.com/office/drawing/2016/5/10/chartex" xmlns:cx5="http://schemas.microsoft.com/office/drawing/2016/5/11/chartex" xmlns:cx6="http://schemas.microsoft.com/office/drawing/2016/5/12/chartex" xmlns:cx7="http://schemas.microsoft.com/office/drawing/2016/5/13/chartex" xmlns:cx8="http://schemas.microsoft.com/office/drawing/2016/5/14/chartex" xmlns:mc="http://schemas.openxmlformats.org/markup-compatibility/2006" xmlns:aink="http://schemas.microsoft.com/office/drawing/2016/ink" xmlns:am3d="http://schemas.microsoft.com/office/drawing/2017/model3d" xmlns:o="urn:schemas-microsoft-com:office:office" xmlns:oel="http://schemas.microsoft.com/office/2019/extlst" xmlns:r="http://schemas.openxmlformats.org/officeDocument/2006/relationships" xmlns:m="http://schemas.openxmlformats.org/officeDocument/2006/math" xmlns:v="urn:schemas-microsoft-com:vml" xmlns:wp14="http://schemas.microsoft.com/office/word/2010/wordprocessingDrawing" xmlns:wp="http://schemas.openxmlformats.org/drawingml/2006/wordprocessingDrawing" xmlns:w10="urn:schemas-microsoft-com:office:word" xmlns:w="http://schemas.openxmlformats.org/wordprocessingml/2006/main" xmlns:w14="http://schemas.microsoft.com/office/word/2010/wordml" xmlns:w15="http://schemas.microsoft.com/office/word/2012/wordml" xmlns:w16cex="http://schemas.microsoft.com/office/word/2018/wordml/cex" xmlns:w16cid="http://schemas.microsoft.com/office/word/2016/wordml/cid" xmlns:w16="http://schemas.microsoft.com/office/word/2018/wordml" xmlns:w16sdtdh="http://schemas.microsoft.com/office/word/2020/wordml/sdtdatahash" xmlns:w16se="http://schemas.microsoft.com/office/word/2015/wordml/symex" xmlns:wpg="http://schemas.microsoft.com/office/word/2010/wordprocessingGroup" xmlns:wpi="http://schemas.microsoft.com/office/word/2010/wordprocessingInk" xmlns:wne="http://schemas.microsoft.com/office/word/2006/wordml" xmlns:wps="http://schemas.microsoft.com/office/word/2010/wordprocessingShape" mc:Ignorable="w14 w15 w16se w16cid w16 w16cex w16sdtdh wp14">
+<w:numbering xmlns:wpc="http://schemas.microsoft.com/office/word/2010/wordprocessingCanvas" xmlns:mc="http://schemas.openxmlformats.org/markup-compatibility/2006" xmlns:o="urn:schemas-microsoft-com:office:office" xmlns:r="http://schemas.openxmlformats.org/officeDocument/2006/relationships" xmlns:m="http://schemas.openxmlformats.org/officeDocument/2006/math" xmlns:v="urn:schemas-microsoft-com:vml" xmlns:wp14="http://schemas.microsoft.com/office/word/2010/wordprocessingDrawing" xmlns:wp="http://schemas.openxmlformats.org/drawingml/2006/wordprocessingDrawing" xmlns:w10="urn:schemas-microsoft-com:office:word" xmlns:w="http://schemas.openxmlformats.org/wordprocessingml/2006/main" xmlns:w14="http://schemas.microsoft.com/office/word/2010/wordml" xmlns:w15="http://schemas.microsoft.com/office/word/2012/wordml" xmlns:wpg="http://schemas.microsoft.com/office/word/2010/wordprocessingGroup" xmlns:wpi="http://schemas.microsoft.com/office/word/2010/wordprocessingInk" xmlns:wne="http://schemas.microsoft.com/office/word/2006/wordml" xmlns:wps="http://schemas.microsoft.com/office/word/2010/wordprocessingShape" mc:Ignorable="w14 w15 wp14">
   <w:abstractNum w:abstractNumId="0" w15:restartNumberingAfterBreak="0">
     <w:nsid w:val="3C204ED6"/>
     <w:multiLevelType w:val="hybridMultilevel"/>
@@ -4655,20 +4756,20 @@
       </w:rPr>
     </w:lvl>
   </w:abstractNum>
-  <w:num w:numId="1" w16cid:durableId="85154572">
+  <w:num w:numId="1">
     <w:abstractNumId w:val="2"/>
   </w:num>
-  <w:num w:numId="2" w16cid:durableId="1721858305">
+  <w:num w:numId="2">
     <w:abstractNumId w:val="0"/>
   </w:num>
-  <w:num w:numId="3" w16cid:durableId="76293330">
+  <w:num w:numId="3">
     <w:abstractNumId w:val="1"/>
   </w:num>
 </w:numbering>
 </file>
 
 <file path=word/styles.xml><?xml version="1.0" encoding="utf-8"?>
-<w:styles xmlns:mc="http://schemas.openxmlformats.org/markup-compatibility/2006" xmlns:r="http://schemas.openxmlformats.org/officeDocument/2006/relationships" xmlns:w="http://schemas.openxmlformats.org/wordprocessingml/2006/main" xmlns:w14="http://schemas.microsoft.com/office/word/2010/wordml" xmlns:w15="http://schemas.microsoft.com/office/word/2012/wordml" xmlns:w16cex="http://schemas.microsoft.com/office/word/2018/wordml/cex" xmlns:w16cid="http://schemas.microsoft.com/office/word/2016/wordml/cid" xmlns:w16="http://schemas.microsoft.com/office/word/2018/wordml" xmlns:w16sdtdh="http://schemas.microsoft.com/office/word/2020/wordml/sdtdatahash" xmlns:w16se="http://schemas.microsoft.com/office/word/2015/wordml/symex" mc:Ignorable="w14 w15 w16se w16cid w16 w16cex w16sdtdh">
+<w:styles xmlns:mc="http://schemas.openxmlformats.org/markup-compatibility/2006" xmlns:r="http://schemas.openxmlformats.org/officeDocument/2006/relationships" xmlns:w="http://schemas.openxmlformats.org/wordprocessingml/2006/main" xmlns:w14="http://schemas.microsoft.com/office/word/2010/wordml" xmlns:w15="http://schemas.microsoft.com/office/word/2012/wordml" mc:Ignorable="w14 w15">
   <w:docDefaults>
     <w:rPrDefault>
       <w:rPr>
@@ -4686,7 +4787,7 @@
       </w:pPr>
     </w:pPrDefault>
   </w:docDefaults>
-  <w:latentStyles w:defLockedState="0" w:defUIPriority="99" w:defSemiHidden="0" w:defUnhideWhenUsed="0" w:defQFormat="0" w:count="376">
+  <w:latentStyles w:defLockedState="0" w:defUIPriority="99" w:defSemiHidden="0" w:defUnhideWhenUsed="0" w:defQFormat="0" w:count="371">
     <w:lsdException w:name="Normal" w:uiPriority="0" w:qFormat="1"/>
     <w:lsdException w:name="heading 1" w:uiPriority="9" w:qFormat="1"/>
     <w:lsdException w:name="heading 2" w:semiHidden="1" w:uiPriority="9" w:unhideWhenUsed="1" w:qFormat="1"/>
@@ -5058,11 +5159,6 @@
     <w:lsdException w:name="List Table 5 Dark Accent 6" w:uiPriority="50"/>
     <w:lsdException w:name="List Table 6 Colorful Accent 6" w:uiPriority="51"/>
     <w:lsdException w:name="List Table 7 Colorful Accent 6" w:uiPriority="52"/>
-    <w:lsdException w:name="Mention" w:semiHidden="1" w:unhideWhenUsed="1"/>
-    <w:lsdException w:name="Smart Hyperlink" w:semiHidden="1" w:unhideWhenUsed="1"/>
-    <w:lsdException w:name="Hashtag" w:semiHidden="1" w:unhideWhenUsed="1"/>
-    <w:lsdException w:name="Unresolved Mention" w:semiHidden="1" w:unhideWhenUsed="1"/>
-    <w:lsdException w:name="Smart Link" w:semiHidden="1" w:unhideWhenUsed="1"/>
   </w:latentStyles>
   <w:style w:type="paragraph" w:default="1" w:styleId="Normal">
     <w:name w:val="Normal"/>
@@ -5282,7 +5378,7 @@
 </file>
 
 <file path=word/glossary/document.xml><?xml version="1.0" encoding="utf-8"?>
-<w:glossaryDocument xmlns:wpc="http://schemas.microsoft.com/office/word/2010/wordprocessingCanvas" xmlns:cx="http://schemas.microsoft.com/office/drawing/2014/chartex" xmlns:cx1="http://schemas.microsoft.com/office/drawing/2015/9/8/chartex" xmlns:cx2="http://schemas.microsoft.com/office/drawing/2015/10/21/chartex" xmlns:cx3="http://schemas.microsoft.com/office/drawing/2016/5/9/chartex" xmlns:cx4="http://schemas.microsoft.com/office/drawing/2016/5/10/chartex" xmlns:cx5="http://schemas.microsoft.com/office/drawing/2016/5/11/chartex" xmlns:cx6="http://schemas.microsoft.com/office/drawing/2016/5/12/chartex" xmlns:cx7="http://schemas.microsoft.com/office/drawing/2016/5/13/chartex" xmlns:cx8="http://schemas.microsoft.com/office/drawing/2016/5/14/chartex" xmlns:mc="http://schemas.openxmlformats.org/markup-compatibility/2006" xmlns:aink="http://schemas.microsoft.com/office/drawing/2016/ink" xmlns:am3d="http://schemas.microsoft.com/office/drawing/2017/model3d" xmlns:o="urn:schemas-microsoft-com:office:office" xmlns:oel="http://schemas.microsoft.com/office/2019/extlst" xmlns:r="http://schemas.openxmlformats.org/officeDocument/2006/relationships" xmlns:m="http://schemas.openxmlformats.org/officeDocument/2006/math" xmlns:v="urn:schemas-microsoft-com:vml" xmlns:wp14="http://schemas.microsoft.com/office/word/2010/wordprocessingDrawing" xmlns:wp="http://schemas.openxmlformats.org/drawingml/2006/wordprocessingDrawing" xmlns:w10="urn:schemas-microsoft-com:office:word" xmlns:w="http://schemas.openxmlformats.org/wordprocessingml/2006/main" xmlns:w14="http://schemas.microsoft.com/office/word/2010/wordml" xmlns:w15="http://schemas.microsoft.com/office/word/2012/wordml" xmlns:w16cex="http://schemas.microsoft.com/office/word/2018/wordml/cex" xmlns:w16cid="http://schemas.microsoft.com/office/word/2016/wordml/cid" xmlns:w16="http://schemas.microsoft.com/office/word/2018/wordml" xmlns:w16sdtdh="http://schemas.microsoft.com/office/word/2020/wordml/sdtdatahash" xmlns:w16se="http://schemas.microsoft.com/office/word/2015/wordml/symex" xmlns:wpg="http://schemas.microsoft.com/office/word/2010/wordprocessingGroup" xmlns:wpi="http://schemas.microsoft.com/office/word/2010/wordprocessingInk" xmlns:wne="http://schemas.microsoft.com/office/word/2006/wordml" xmlns:wps="http://schemas.microsoft.com/office/word/2010/wordprocessingShape" mc:Ignorable="w14 w15 w16se w16cid w16 w16cex w16sdtdh wp14">
+<w:glossaryDocument xmlns:wpc="http://schemas.microsoft.com/office/word/2010/wordprocessingCanvas" xmlns:mc="http://schemas.openxmlformats.org/markup-compatibility/2006" xmlns:o="urn:schemas-microsoft-com:office:office" xmlns:r="http://schemas.openxmlformats.org/officeDocument/2006/relationships" xmlns:m="http://schemas.openxmlformats.org/officeDocument/2006/math" xmlns:v="urn:schemas-microsoft-com:vml" xmlns:wp14="http://schemas.microsoft.com/office/word/2010/wordprocessingDrawing" xmlns:wp="http://schemas.openxmlformats.org/drawingml/2006/wordprocessingDrawing" xmlns:w10="urn:schemas-microsoft-com:office:word" xmlns:w="http://schemas.openxmlformats.org/wordprocessingml/2006/main" xmlns:w14="http://schemas.microsoft.com/office/word/2010/wordml" xmlns:w15="http://schemas.microsoft.com/office/word/2012/wordml" xmlns:wpg="http://schemas.microsoft.com/office/word/2010/wordprocessingGroup" xmlns:wpi="http://schemas.microsoft.com/office/word/2010/wordprocessingInk" xmlns:wne="http://schemas.microsoft.com/office/word/2006/wordml" xmlns:wps="http://schemas.microsoft.com/office/word/2010/wordprocessingShape" mc:Ignorable="w14 w15 wp14">
   <w:docParts>
     <w:docPart>
       <w:docPartPr>
@@ -6188,7 +6284,7 @@
 </file>
 
 <file path=word/glossary/fontTable.xml><?xml version="1.0" encoding="utf-8"?>
-<w:fonts xmlns:mc="http://schemas.openxmlformats.org/markup-compatibility/2006" xmlns:r="http://schemas.openxmlformats.org/officeDocument/2006/relationships" xmlns:w="http://schemas.openxmlformats.org/wordprocessingml/2006/main" xmlns:w14="http://schemas.microsoft.com/office/word/2010/wordml" xmlns:w15="http://schemas.microsoft.com/office/word/2012/wordml" xmlns:w16cex="http://schemas.microsoft.com/office/word/2018/wordml/cex" xmlns:w16cid="http://schemas.microsoft.com/office/word/2016/wordml/cid" xmlns:w16="http://schemas.microsoft.com/office/word/2018/wordml" xmlns:w16sdtdh="http://schemas.microsoft.com/office/word/2020/wordml/sdtdatahash" xmlns:w16se="http://schemas.microsoft.com/office/word/2015/wordml/symex" mc:Ignorable="w14 w15 w16se w16cid w16 w16cex w16sdtdh">
+<w:fonts xmlns:mc="http://schemas.openxmlformats.org/markup-compatibility/2006" xmlns:r="http://schemas.openxmlformats.org/officeDocument/2006/relationships" xmlns:w="http://schemas.openxmlformats.org/wordprocessingml/2006/main" xmlns:w14="http://schemas.microsoft.com/office/word/2010/wordml" xmlns:w15="http://schemas.microsoft.com/office/word/2012/wordml" mc:Ignorable="w14 w15">
   <w:font w:name="Wingdings">
     <w:panose1 w:val="05000000000000000000"/>
     <w:charset w:val="02"/>
@@ -6222,14 +6318,14 @@
     <w:charset w:val="00"/>
     <w:family w:val="swiss"/>
     <w:pitch w:val="variable"/>
-    <w:sig w:usb0="E4002EFF" w:usb1="C200247B" w:usb2="00000009" w:usb3="00000000" w:csb0="000001FF" w:csb1="00000000"/>
+    <w:sig w:usb0="E4002EFF" w:usb1="C000247B" w:usb2="00000009" w:usb3="00000000" w:csb0="000001FF" w:csb1="00000000"/>
   </w:font>
   <w:font w:name="Calibri Light">
     <w:panose1 w:val="020F0302020204030204"/>
     <w:charset w:val="00"/>
     <w:family w:val="swiss"/>
     <w:pitch w:val="variable"/>
-    <w:sig w:usb0="E4002EFF" w:usb1="C200247B" w:usb2="00000009" w:usb3="00000000" w:csb0="000001FF" w:csb1="00000000"/>
+    <w:sig w:usb0="E4002EFF" w:usb1="C000247B" w:usb2="00000009" w:usb3="00000000" w:csb0="000001FF" w:csb1="00000000"/>
   </w:font>
   <w:font w:name="Cambria Math">
     <w:panose1 w:val="02040503050406030204"/>
@@ -6242,7 +6338,7 @@
 </file>
 
 <file path=word/glossary/settings.xml><?xml version="1.0" encoding="utf-8"?>
-<w:settings xmlns:mc="http://schemas.openxmlformats.org/markup-compatibility/2006" xmlns:o="urn:schemas-microsoft-com:office:office" xmlns:r="http://schemas.openxmlformats.org/officeDocument/2006/relationships" xmlns:m="http://schemas.openxmlformats.org/officeDocument/2006/math" xmlns:v="urn:schemas-microsoft-com:vml" xmlns:w10="urn:schemas-microsoft-com:office:word" xmlns:w="http://schemas.openxmlformats.org/wordprocessingml/2006/main" xmlns:w14="http://schemas.microsoft.com/office/word/2010/wordml" xmlns:w15="http://schemas.microsoft.com/office/word/2012/wordml" xmlns:w16cex="http://schemas.microsoft.com/office/word/2018/wordml/cex" xmlns:w16cid="http://schemas.microsoft.com/office/word/2016/wordml/cid" xmlns:w16="http://schemas.microsoft.com/office/word/2018/wordml" xmlns:w16sdtdh="http://schemas.microsoft.com/office/word/2020/wordml/sdtdatahash" xmlns:w16se="http://schemas.microsoft.com/office/word/2015/wordml/symex" xmlns:sl="http://schemas.openxmlformats.org/schemaLibrary/2006/main" mc:Ignorable="w14 w15 w16se w16cid w16 w16cex w16sdtdh">
+<w:settings xmlns:mc="http://schemas.openxmlformats.org/markup-compatibility/2006" xmlns:o="urn:schemas-microsoft-com:office:office" xmlns:r="http://schemas.openxmlformats.org/officeDocument/2006/relationships" xmlns:m="http://schemas.openxmlformats.org/officeDocument/2006/math" xmlns:v="urn:schemas-microsoft-com:vml" xmlns:w10="urn:schemas-microsoft-com:office:word" xmlns:w="http://schemas.openxmlformats.org/wordprocessingml/2006/main" xmlns:w14="http://schemas.microsoft.com/office/word/2010/wordml" xmlns:w15="http://schemas.microsoft.com/office/word/2012/wordml" xmlns:sl="http://schemas.openxmlformats.org/schemaLibrary/2006/main" mc:Ignorable="w14 w15">
   <w:view w:val="normal"/>
   <w:defaultTabStop w:val="708"/>
   <w:hyphenationZone w:val="425"/>
@@ -6254,12 +6350,13 @@
     <w:compatSetting w:name="enableOpenTypeFeatures" w:uri="http://schemas.microsoft.com/office/word" w:val="1"/>
     <w:compatSetting w:name="doNotFlipMirrorIndents" w:uri="http://schemas.microsoft.com/office/word" w:val="1"/>
     <w:compatSetting w:name="differentiateMultirowTableHeaders" w:uri="http://schemas.microsoft.com/office/word" w:val="1"/>
-    <w:compatSetting w:name="useWord2013TrackBottomHyphenation" w:uri="http://schemas.microsoft.com/office/word" w:val="0"/>
   </w:compat>
   <w:rsids>
     <w:rsidRoot w:val="00BC2E03"/>
-    <w:rsid w:val="00074FBA"/>
-    <w:rsid w:val="00696159"/>
+    <w:rsid w:val="002074D9"/>
+    <w:rsid w:val="00310E49"/>
+    <w:rsid w:val="00922B33"/>
+    <w:rsid w:val="00AB2759"/>
     <w:rsid w:val="00BC2E03"/>
   </w:rsids>
   <m:mathPr>
@@ -6284,7 +6381,7 @@
 </file>
 
 <file path=word/glossary/styles.xml><?xml version="1.0" encoding="utf-8"?>
-<w:styles xmlns:mc="http://schemas.openxmlformats.org/markup-compatibility/2006" xmlns:r="http://schemas.openxmlformats.org/officeDocument/2006/relationships" xmlns:w="http://schemas.openxmlformats.org/wordprocessingml/2006/main" xmlns:w14="http://schemas.microsoft.com/office/word/2010/wordml" xmlns:w15="http://schemas.microsoft.com/office/word/2012/wordml" xmlns:w16cex="http://schemas.microsoft.com/office/word/2018/wordml/cex" xmlns:w16cid="http://schemas.microsoft.com/office/word/2016/wordml/cid" xmlns:w16="http://schemas.microsoft.com/office/word/2018/wordml" xmlns:w16sdtdh="http://schemas.microsoft.com/office/word/2020/wordml/sdtdatahash" xmlns:w16se="http://schemas.microsoft.com/office/word/2015/wordml/symex" mc:Ignorable="w14 w15 w16se w16cid w16 w16cex w16sdtdh">
+<w:styles xmlns:mc="http://schemas.openxmlformats.org/markup-compatibility/2006" xmlns:r="http://schemas.openxmlformats.org/officeDocument/2006/relationships" xmlns:w="http://schemas.openxmlformats.org/wordprocessingml/2006/main" xmlns:w14="http://schemas.microsoft.com/office/word/2010/wordml" xmlns:w15="http://schemas.microsoft.com/office/word/2012/wordml" mc:Ignorable="w14 w15">
   <w:docDefaults>
     <w:rPrDefault>
       <w:rPr>
@@ -6302,7 +6399,7 @@
       </w:pPr>
     </w:pPrDefault>
   </w:docDefaults>
-  <w:latentStyles w:defLockedState="0" w:defUIPriority="99" w:defSemiHidden="0" w:defUnhideWhenUsed="0" w:defQFormat="0" w:count="376">
+  <w:latentStyles w:defLockedState="0" w:defUIPriority="99" w:defSemiHidden="0" w:defUnhideWhenUsed="0" w:defQFormat="0" w:count="371">
     <w:lsdException w:name="Normal" w:uiPriority="0" w:qFormat="1"/>
     <w:lsdException w:name="heading 1" w:uiPriority="9" w:qFormat="1"/>
     <w:lsdException w:name="heading 2" w:semiHidden="1" w:uiPriority="9" w:unhideWhenUsed="1" w:qFormat="1"/>
@@ -6674,11 +6771,6 @@
     <w:lsdException w:name="List Table 5 Dark Accent 6" w:uiPriority="50"/>
     <w:lsdException w:name="List Table 6 Colorful Accent 6" w:uiPriority="51"/>
     <w:lsdException w:name="List Table 7 Colorful Accent 6" w:uiPriority="52"/>
-    <w:lsdException w:name="Mention" w:semiHidden="1" w:unhideWhenUsed="1"/>
-    <w:lsdException w:name="Smart Hyperlink" w:semiHidden="1" w:unhideWhenUsed="1"/>
-    <w:lsdException w:name="Hashtag" w:semiHidden="1" w:unhideWhenUsed="1"/>
-    <w:lsdException w:name="Unresolved Mention" w:semiHidden="1" w:unhideWhenUsed="1"/>
-    <w:lsdException w:name="Smart Link" w:semiHidden="1" w:unhideWhenUsed="1"/>
   </w:latentStyles>
   <w:style w:type="paragraph" w:default="1" w:styleId="Normal">
     <w:name w:val="Normal"/>
@@ -6849,7 +6941,7 @@
 </file>
 
 <file path=word/glossary/webSettings.xml><?xml version="1.0" encoding="utf-8"?>
-<w:webSettings xmlns:mc="http://schemas.openxmlformats.org/markup-compatibility/2006" xmlns:r="http://schemas.openxmlformats.org/officeDocument/2006/relationships" xmlns:w="http://schemas.openxmlformats.org/wordprocessingml/2006/main" xmlns:w14="http://schemas.microsoft.com/office/word/2010/wordml" xmlns:w15="http://schemas.microsoft.com/office/word/2012/wordml" xmlns:w16cex="http://schemas.microsoft.com/office/word/2018/wordml/cex" xmlns:w16cid="http://schemas.microsoft.com/office/word/2016/wordml/cid" xmlns:w16="http://schemas.microsoft.com/office/word/2018/wordml" xmlns:w16sdtdh="http://schemas.microsoft.com/office/word/2020/wordml/sdtdatahash" xmlns:w16se="http://schemas.microsoft.com/office/word/2015/wordml/symex" mc:Ignorable="w14 w15 w16se w16cid w16 w16cex w16sdtdh">
+<w:webSettings xmlns:mc="http://schemas.openxmlformats.org/markup-compatibility/2006" xmlns:r="http://schemas.openxmlformats.org/officeDocument/2006/relationships" xmlns:w="http://schemas.openxmlformats.org/wordprocessingml/2006/main" xmlns:w14="http://schemas.microsoft.com/office/word/2010/wordml" xmlns:w15="http://schemas.microsoft.com/office/word/2012/wordml" mc:Ignorable="w14 w15">
   <w:optimizeForBrowser/>
   <w:allowPNG/>
 </w:webSettings>

</xml_diff>

<commit_message>
Revert "Merge pull request #78 from davidg43/mergesToMain"
This reverts commit ade5ff3b578c6710671a679d9a225878abb73815, reversing
changes made to 4aac0b52bc7cecc9bd5f0b3c42fef964fc150f18.
</commit_message>
<xml_diff>
--- a/reports/Student #3/IndividualReport - felsolagu - Student 3.docx
+++ b/reports/Student #3/IndividualReport - felsolagu - Student 3.docx
@@ -2669,19 +2669,7 @@
             <w:rPr>
               <w:rFonts w:asciiTheme="majorHAnsi" w:hAnsiTheme="majorHAnsi" w:cstheme="majorHAnsi"/>
             </w:rPr>
-            <w:t xml:space="preserve"> </w:t>
-          </w:r>
-          <w:r>
-            <w:rPr>
-              <w:rFonts w:asciiTheme="majorHAnsi" w:hAnsiTheme="majorHAnsi" w:cstheme="majorHAnsi"/>
-            </w:rPr>
-            <w:t xml:space="preserve"> X</w:t>
-          </w:r>
-          <w:r>
-            <w:rPr>
-              <w:rFonts w:asciiTheme="majorHAnsi" w:hAnsiTheme="majorHAnsi" w:cstheme="majorHAnsi"/>
-            </w:rPr>
-            <w:t xml:space="preserve">   </w:t>
+            <w:t xml:space="preserve">    </w:t>
           </w:r>
         </w:sdtContent>
       </w:sdt>
@@ -2748,19 +2736,7 @@
             <w:rPr>
               <w:rFonts w:asciiTheme="majorHAnsi" w:hAnsiTheme="majorHAnsi" w:cstheme="majorHAnsi"/>
             </w:rPr>
-            <w:t xml:space="preserve"> </w:t>
-          </w:r>
-          <w:r>
-            <w:rPr>
-              <w:rFonts w:asciiTheme="majorHAnsi" w:hAnsiTheme="majorHAnsi" w:cstheme="majorHAnsi"/>
-            </w:rPr>
-            <w:t xml:space="preserve"> X</w:t>
-          </w:r>
-          <w:r>
-            <w:rPr>
-              <w:rFonts w:asciiTheme="majorHAnsi" w:hAnsiTheme="majorHAnsi" w:cstheme="majorHAnsi"/>
-            </w:rPr>
-            <w:t xml:space="preserve">   </w:t>
+            <w:t xml:space="preserve">    </w:t>
           </w:r>
         </w:sdtContent>
       </w:sdt>
@@ -6420,7 +6396,6 @@
     <w:rsid w:val="00922B33"/>
     <w:rsid w:val="00AB2759"/>
     <w:rsid w:val="00BC2E03"/>
-    <w:rsid w:val="00D432D4"/>
     <w:rsid w:val="00E711FA"/>
   </w:rsids>
   <m:mathPr>

</xml_diff>

<commit_message>
Revert "Merge pull request #82 from davidg43/master"
This reverts commit 6abe3e78ae4c1cdf5c4d45fcf0a2a084735187d4, reversing
changes made to 18cab67ea8d1953cb70f3b22f61d90801f209789.
</commit_message>
<xml_diff>
--- a/reports/Student #3/IndividualReport - felsolagu - Student 3.docx
+++ b/reports/Student #3/IndividualReport - felsolagu - Student 3.docx
@@ -2669,7 +2669,19 @@
             <w:rPr>
               <w:rFonts w:asciiTheme="majorHAnsi" w:hAnsiTheme="majorHAnsi" w:cstheme="majorHAnsi"/>
             </w:rPr>
-            <w:t xml:space="preserve">    </w:t>
+            <w:t xml:space="preserve"> </w:t>
+          </w:r>
+          <w:r>
+            <w:rPr>
+              <w:rFonts w:asciiTheme="majorHAnsi" w:hAnsiTheme="majorHAnsi" w:cstheme="majorHAnsi"/>
+            </w:rPr>
+            <w:t xml:space="preserve"> X</w:t>
+          </w:r>
+          <w:r>
+            <w:rPr>
+              <w:rFonts w:asciiTheme="majorHAnsi" w:hAnsiTheme="majorHAnsi" w:cstheme="majorHAnsi"/>
+            </w:rPr>
+            <w:t xml:space="preserve">   </w:t>
           </w:r>
         </w:sdtContent>
       </w:sdt>
@@ -2736,7 +2748,19 @@
             <w:rPr>
               <w:rFonts w:asciiTheme="majorHAnsi" w:hAnsiTheme="majorHAnsi" w:cstheme="majorHAnsi"/>
             </w:rPr>
-            <w:t xml:space="preserve">    </w:t>
+            <w:t xml:space="preserve"> </w:t>
+          </w:r>
+          <w:r>
+            <w:rPr>
+              <w:rFonts w:asciiTheme="majorHAnsi" w:hAnsiTheme="majorHAnsi" w:cstheme="majorHAnsi"/>
+            </w:rPr>
+            <w:t xml:space="preserve"> X</w:t>
+          </w:r>
+          <w:r>
+            <w:rPr>
+              <w:rFonts w:asciiTheme="majorHAnsi" w:hAnsiTheme="majorHAnsi" w:cstheme="majorHAnsi"/>
+            </w:rPr>
+            <w:t xml:space="preserve">   </w:t>
           </w:r>
         </w:sdtContent>
       </w:sdt>
@@ -6396,6 +6420,7 @@
     <w:rsid w:val="00922B33"/>
     <w:rsid w:val="00AB2759"/>
     <w:rsid w:val="00BC2E03"/>
+    <w:rsid w:val="00D432D4"/>
     <w:rsid w:val="00E711FA"/>
   </w:rsids>
   <m:mathPr>

</xml_diff>

<commit_message>
Revert "Merge pull request #84 from davidg43/student3-testing"
This reverts commit bd069d5ab5cb3c82543c05d685132a63d0a71a8d, reversing
changes made to 88fd688b3fdec0b2d72fa1013228761c3690cc9a.
</commit_message>
<xml_diff>
--- a/reports/Student #3/IndividualReport - felsolagu - Student 3.docx
+++ b/reports/Student #3/IndividualReport - felsolagu - Student 3.docx
@@ -2669,19 +2669,7 @@
             <w:rPr>
               <w:rFonts w:asciiTheme="majorHAnsi" w:hAnsiTheme="majorHAnsi" w:cstheme="majorHAnsi"/>
             </w:rPr>
-            <w:t xml:space="preserve"> </w:t>
-          </w:r>
-          <w:r>
-            <w:rPr>
-              <w:rFonts w:asciiTheme="majorHAnsi" w:hAnsiTheme="majorHAnsi" w:cstheme="majorHAnsi"/>
-            </w:rPr>
-            <w:t xml:space="preserve"> X</w:t>
-          </w:r>
-          <w:r>
-            <w:rPr>
-              <w:rFonts w:asciiTheme="majorHAnsi" w:hAnsiTheme="majorHAnsi" w:cstheme="majorHAnsi"/>
-            </w:rPr>
-            <w:t xml:space="preserve">   </w:t>
+            <w:t xml:space="preserve">    </w:t>
           </w:r>
         </w:sdtContent>
       </w:sdt>
@@ -2748,19 +2736,7 @@
             <w:rPr>
               <w:rFonts w:asciiTheme="majorHAnsi" w:hAnsiTheme="majorHAnsi" w:cstheme="majorHAnsi"/>
             </w:rPr>
-            <w:t xml:space="preserve"> </w:t>
-          </w:r>
-          <w:r>
-            <w:rPr>
-              <w:rFonts w:asciiTheme="majorHAnsi" w:hAnsiTheme="majorHAnsi" w:cstheme="majorHAnsi"/>
-            </w:rPr>
-            <w:t xml:space="preserve"> X</w:t>
-          </w:r>
-          <w:r>
-            <w:rPr>
-              <w:rFonts w:asciiTheme="majorHAnsi" w:hAnsiTheme="majorHAnsi" w:cstheme="majorHAnsi"/>
-            </w:rPr>
-            <w:t xml:space="preserve">   </w:t>
+            <w:t xml:space="preserve">    </w:t>
           </w:r>
         </w:sdtContent>
       </w:sdt>
@@ -6420,7 +6396,6 @@
     <w:rsid w:val="00922B33"/>
     <w:rsid w:val="00AB2759"/>
     <w:rsid w:val="00BC2E03"/>
-    <w:rsid w:val="00D432D4"/>
     <w:rsid w:val="00E711FA"/>
   </w:rsids>
   <m:mathPr>

</xml_diff>